<commit_message>
Objects and Classes Lab Done
</commit_message>
<xml_diff>
--- a/Programming Fundamentals/08. Objects and Classes/Lab/08. Programming-Fundamentals-Objects-and-Classes-Lab.docx
+++ b/Programming Fundamentals/08. Objects and Classes/Lab/08. Programming-Fundamentals-Objects-and-Classes-Lab.docx
@@ -1,6 +1,6 @@
 
 <file path=word/document.xml><?xml version="1.0" encoding="utf-8"?>
-<w:document xmlns:wpc="http://schemas.microsoft.com/office/word/2010/wordprocessingCanvas" xmlns:cx="http://schemas.microsoft.com/office/drawing/2014/chartex" xmlns:cx1="http://schemas.microsoft.com/office/drawing/2015/9/8/chartex" xmlns:cx2="http://schemas.microsoft.com/office/drawing/2015/10/21/chartex" xmlns:mc="http://schemas.openxmlformats.org/markup-compatibility/2006" xmlns:o="urn:schemas-microsoft-com:office:office" xmlns:r="http://schemas.openxmlformats.org/officeDocument/2006/relationships" xmlns:m="http://schemas.openxmlformats.org/officeDocument/2006/math" xmlns:v="urn:schemas-microsoft-com:vml" xmlns:wp14="http://schemas.microsoft.com/office/word/2010/wordprocessingDrawing" xmlns:wp="http://schemas.openxmlformats.org/drawingml/2006/wordprocessingDrawing" xmlns:w10="urn:schemas-microsoft-com:office:word" xmlns:w="http://schemas.openxmlformats.org/wordprocessingml/2006/main" xmlns:w14="http://schemas.microsoft.com/office/word/2010/wordml" xmlns:w15="http://schemas.microsoft.com/office/word/2012/wordml" xmlns:w16se="http://schemas.microsoft.com/office/word/2015/wordml/symex" xmlns:wpg="http://schemas.microsoft.com/office/word/2010/wordprocessingGroup" xmlns:wpi="http://schemas.microsoft.com/office/word/2010/wordprocessingInk" xmlns:wne="http://schemas.microsoft.com/office/word/2006/wordml" xmlns:wps="http://schemas.microsoft.com/office/word/2010/wordprocessingShape" mc:Ignorable="w14 w15 w16se wp14">
+<w:document xmlns:wpc="http://schemas.microsoft.com/office/word/2010/wordprocessingCanvas" xmlns:mc="http://schemas.openxmlformats.org/markup-compatibility/2006" xmlns:o="urn:schemas-microsoft-com:office:office" xmlns:r="http://schemas.openxmlformats.org/officeDocument/2006/relationships" xmlns:m="http://schemas.openxmlformats.org/officeDocument/2006/math" xmlns:v="urn:schemas-microsoft-com:vml" xmlns:wp14="http://schemas.microsoft.com/office/word/2010/wordprocessingDrawing" xmlns:wp="http://schemas.openxmlformats.org/drawingml/2006/wordprocessingDrawing" xmlns:w10="urn:schemas-microsoft-com:office:word" xmlns:w="http://schemas.openxmlformats.org/wordprocessingml/2006/main" xmlns:w14="http://schemas.microsoft.com/office/word/2010/wordml" xmlns:wpg="http://schemas.microsoft.com/office/word/2010/wordprocessingGroup" xmlns:wpi="http://schemas.microsoft.com/office/word/2010/wordprocessingInk" xmlns:wne="http://schemas.microsoft.com/office/word/2006/wordml" xmlns:wps="http://schemas.microsoft.com/office/word/2010/wordprocessingShape" mc:Ignorable="w14 wp14">
   <w:body>
     <w:p>
       <w:pPr>
@@ -20,13 +20,21 @@
       <w:r>
         <w:t xml:space="preserve">Problems for exercises and homework for the </w:t>
       </w:r>
-      <w:hyperlink r:id="rId8" w:history="1">
+      <w:hyperlink r:id="rId9" w:history="1">
         <w:r>
           <w:rPr>
             <w:rStyle w:val="Hyperlink"/>
           </w:rPr>
-          <w:t>“Programming Fundamentals” course @ SoftUni</w:t>
+          <w:t xml:space="preserve">“Programming Fundamentals” course @ </w:t>
         </w:r>
+        <w:proofErr w:type="spellStart"/>
+        <w:r>
+          <w:rPr>
+            <w:rStyle w:val="Hyperlink"/>
+          </w:rPr>
+          <w:t>SoftUni</w:t>
+        </w:r>
+        <w:proofErr w:type="spellEnd"/>
       </w:hyperlink>
       <w:r>
         <w:t>.</w:t>
@@ -36,7 +44,7 @@
       <w:r>
         <w:t xml:space="preserve">You can check your solutions here: </w:t>
       </w:r>
-      <w:hyperlink r:id="rId9" w:history="1">
+      <w:hyperlink r:id="rId10" w:history="1">
         <w:r>
           <w:rPr>
             <w:rStyle w:val="Hyperlink"/>
@@ -293,8 +301,6 @@
       <w:r>
         <w:t>Hints</w:t>
       </w:r>
-      <w:bookmarkStart w:id="0" w:name="_GoBack"/>
-      <w:bookmarkEnd w:id="0"/>
     </w:p>
     <w:p>
       <w:pPr>
@@ -328,7 +334,7 @@
       <w:r>
         <w:t xml:space="preserve">Use the method </w:t>
       </w:r>
-      <w:hyperlink r:id="rId10" w:history="1">
+      <w:hyperlink r:id="rId11" w:history="1">
         <w:r>
           <w:rPr>
             <w:rStyle w:val="Hyperlink"/>
@@ -537,7 +543,7 @@
       <w:r>
         <w:t xml:space="preserve"> object has property </w:t>
       </w:r>
-      <w:hyperlink r:id="rId11" w:history="1">
+      <w:hyperlink r:id="rId12" w:history="1">
         <w:r>
           <w:rPr>
             <w:rStyle w:val="Hyperlink"/>
@@ -701,12 +707,22 @@
                 <w:rFonts w:ascii="Consolas" w:hAnsi="Consolas"/>
               </w:rPr>
             </w:pPr>
+            <w:bookmarkStart w:id="0" w:name="OLE_LINK1"/>
+            <w:bookmarkStart w:id="1" w:name="OLE_LINK2"/>
             <w:r>
               <w:rPr>
                 <w:rFonts w:ascii="Consolas" w:hAnsi="Consolas"/>
               </w:rPr>
-              <w:t>Welcome to SoftUni</w:t>
+              <w:t xml:space="preserve">Welcome to </w:t>
             </w:r>
+            <w:proofErr w:type="spellStart"/>
+            <w:r>
+              <w:rPr>
+                <w:rFonts w:ascii="Consolas" w:hAnsi="Consolas"/>
+              </w:rPr>
+              <w:t>SoftUni</w:t>
+            </w:r>
+            <w:proofErr w:type="spellEnd"/>
             <w:r>
               <w:rPr>
                 <w:rFonts w:ascii="Consolas" w:hAnsi="Consolas"/>
@@ -725,6 +741,8 @@
               </w:rPr>
               <w:t xml:space="preserve"> programming</w:t>
             </w:r>
+            <w:bookmarkEnd w:id="0"/>
+            <w:bookmarkEnd w:id="1"/>
           </w:p>
         </w:tc>
         <w:tc>
@@ -1025,7 +1043,15 @@
         <w:t>s</w:t>
       </w:r>
       <w:r>
-        <w:t xml:space="preserve"> 0, 1, … </w:t>
+        <w:t xml:space="preserve"> 0, </w:t>
+      </w:r>
+      <w:proofErr w:type="gramStart"/>
+      <w:r>
+        <w:t>1, …</w:t>
+      </w:r>
+      <w:proofErr w:type="gramEnd"/>
+      <w:r>
+        <w:t xml:space="preserve"> </w:t>
       </w:r>
       <w:r>
         <w:rPr>
@@ -1073,7 +1099,7 @@
         </w:rPr>
         <w:t>.</w:t>
       </w:r>
-      <w:hyperlink r:id="rId12" w:history="1">
+      <w:hyperlink r:id="rId13" w:history="1">
         <w:r>
           <w:rPr>
             <w:rStyle w:val="Hyperlink"/>
@@ -1185,7 +1211,15 @@
         <w:t>n!</w:t>
       </w:r>
       <w:r>
-        <w:t xml:space="preserve"> (n factorial) for very big </w:t>
+        <w:t xml:space="preserve"> (</w:t>
+      </w:r>
+      <w:proofErr w:type="gramStart"/>
+      <w:r>
+        <w:t>n</w:t>
+      </w:r>
+      <w:proofErr w:type="gramEnd"/>
+      <w:r>
+        <w:t xml:space="preserve"> factorial) for very big </w:t>
       </w:r>
       <w:r>
         <w:t xml:space="preserve">integer </w:t>
@@ -1453,59 +1487,12 @@
       <w:r>
         <w:rPr>
           <w:noProof/>
-          <w:lang w:val="en-GB" w:eastAsia="en-GB"/>
         </w:rPr>
         <w:drawing>
           <wp:inline distT="0" distB="0" distL="0" distR="0" wp14:anchorId="6985AA1A" wp14:editId="47DBA76C">
             <wp:extent cx="2614246" cy="2110710"/>
             <wp:effectExtent l="0" t="0" r="0" b="4445"/>
             <wp:docPr id="8" name="Picture 8"/>
-            <wp:cNvGraphicFramePr>
-              <a:graphicFrameLocks xmlns:a="http://schemas.openxmlformats.org/drawingml/2006/main" noChangeAspect="1"/>
-            </wp:cNvGraphicFramePr>
-            <a:graphic xmlns:a="http://schemas.openxmlformats.org/drawingml/2006/main">
-              <a:graphicData uri="http://schemas.openxmlformats.org/drawingml/2006/picture">
-                <pic:pic xmlns:pic="http://schemas.openxmlformats.org/drawingml/2006/picture">
-                  <pic:nvPicPr>
-                    <pic:cNvPr id="1" name=""/>
-                    <pic:cNvPicPr/>
-                  </pic:nvPicPr>
-                  <pic:blipFill>
-                    <a:blip r:embed="rId13"/>
-                    <a:stretch>
-                      <a:fillRect/>
-                    </a:stretch>
-                  </pic:blipFill>
-                  <pic:spPr>
-                    <a:xfrm>
-                      <a:off x="0" y="0"/>
-                      <a:ext cx="2623521" cy="2118198"/>
-                    </a:xfrm>
-                    <a:prstGeom prst="rect">
-                      <a:avLst/>
-                    </a:prstGeom>
-                  </pic:spPr>
-                </pic:pic>
-              </a:graphicData>
-            </a:graphic>
-          </wp:inline>
-        </w:drawing>
-      </w:r>
-    </w:p>
-    <w:p>
-      <w:pPr>
-        <w:ind w:firstLine="360"/>
-      </w:pPr>
-      <w:r>
-        <w:rPr>
-          <w:noProof/>
-          <w:lang w:val="en-GB" w:eastAsia="en-GB"/>
-        </w:rPr>
-        <w:drawing>
-          <wp:inline distT="0" distB="0" distL="0" distR="0" wp14:anchorId="50B2BD5D" wp14:editId="74177E89">
-            <wp:extent cx="5425100" cy="2715928"/>
-            <wp:effectExtent l="0" t="0" r="4445" b="8255"/>
-            <wp:docPr id="9" name="Picture 9"/>
             <wp:cNvGraphicFramePr>
               <a:graphicFrameLocks xmlns:a="http://schemas.openxmlformats.org/drawingml/2006/main" noChangeAspect="1"/>
             </wp:cNvGraphicFramePr>
@@ -1525,7 +1512,7 @@
                   <pic:spPr>
                     <a:xfrm>
                       <a:off x="0" y="0"/>
-                      <a:ext cx="5426030" cy="2716394"/>
+                      <a:ext cx="2623521" cy="2118198"/>
                     </a:xfrm>
                     <a:prstGeom prst="rect">
                       <a:avLst/>
@@ -1540,51 +1527,17 @@
     </w:p>
     <w:p>
       <w:pPr>
-        <w:pStyle w:val="ListParagraph"/>
-        <w:numPr>
-          <w:ilvl w:val="0"/>
-          <w:numId w:val="42"/>
-        </w:numPr>
-      </w:pPr>
-      <w:r>
-        <w:t xml:space="preserve">Import the namespace </w:t>
-      </w:r>
+        <w:ind w:firstLine="360"/>
+      </w:pPr>
       <w:r>
         <w:rPr>
           <w:noProof/>
         </w:rPr>
-        <w:t>“</w:t>
-      </w:r>
-      <w:r>
-        <w:rPr>
-          <w:rStyle w:val="CodeChar"/>
-        </w:rPr>
-        <w:t>System.Numerics</w:t>
-      </w:r>
-      <w:r>
-        <w:rPr>
-          <w:noProof/>
-        </w:rPr>
-        <w:t>”</w:t>
-      </w:r>
-      <w:r>
-        <w:t>:</w:t>
-      </w:r>
-    </w:p>
-    <w:p>
-      <w:pPr>
-        <w:ind w:firstLine="360"/>
-      </w:pPr>
-      <w:r>
-        <w:rPr>
-          <w:noProof/>
-          <w:lang w:val="en-GB" w:eastAsia="en-GB"/>
-        </w:rPr>
         <w:drawing>
-          <wp:inline distT="0" distB="0" distL="0" distR="0" wp14:anchorId="445E413C" wp14:editId="6EF97130">
-            <wp:extent cx="1787769" cy="182194"/>
-            <wp:effectExtent l="0" t="0" r="3175" b="8890"/>
-            <wp:docPr id="10" name="Picture 10"/>
+          <wp:inline distT="0" distB="0" distL="0" distR="0" wp14:anchorId="50B2BD5D" wp14:editId="74177E89">
+            <wp:extent cx="5425100" cy="2715928"/>
+            <wp:effectExtent l="0" t="0" r="4445" b="8255"/>
+            <wp:docPr id="9" name="Picture 9"/>
             <wp:cNvGraphicFramePr>
               <a:graphicFrameLocks xmlns:a="http://schemas.openxmlformats.org/drawingml/2006/main" noChangeAspect="1"/>
             </wp:cNvGraphicFramePr>
@@ -1604,7 +1557,7 @@
                   <pic:spPr>
                     <a:xfrm>
                       <a:off x="0" y="0"/>
-                      <a:ext cx="1936856" cy="197388"/>
+                      <a:ext cx="5426030" cy="2716394"/>
                     </a:xfrm>
                     <a:prstGeom prst="rect">
                       <a:avLst/>
@@ -1624,59 +1577,45 @@
           <w:ilvl w:val="0"/>
           <w:numId w:val="42"/>
         </w:numPr>
-        <w:ind w:left="357" w:hanging="357"/>
-        <w:contextualSpacing w:val="0"/>
-      </w:pPr>
-      <w:r>
-        <w:t xml:space="preserve">Use the type </w:t>
+      </w:pPr>
+      <w:r>
+        <w:t xml:space="preserve">Import the namespace </w:t>
+      </w:r>
+      <w:r>
+        <w:rPr>
+          <w:noProof/>
+        </w:rPr>
+        <w:t>“</w:t>
       </w:r>
       <w:r>
         <w:rPr>
           <w:rStyle w:val="CodeChar"/>
         </w:rPr>
-        <w:t>BigInteger</w:t>
-      </w:r>
-      <w:r>
-        <w:t xml:space="preserve"> instead of </w:t>
-      </w:r>
-      <w:r>
-        <w:rPr>
-          <w:rStyle w:val="CodeChar"/>
-        </w:rPr>
-        <w:t>long</w:t>
-      </w:r>
-      <w:r>
-        <w:t xml:space="preserve"> or </w:t>
-      </w:r>
-      <w:r>
-        <w:rPr>
-          <w:rStyle w:val="CodeChar"/>
-        </w:rPr>
-        <w:t>decimal</w:t>
-      </w:r>
-      <w:r>
-        <w:t xml:space="preserve"> to keep the factorial value:</w:t>
+        <w:t>System.Numerics</w:t>
+      </w:r>
+      <w:r>
+        <w:rPr>
+          <w:noProof/>
+        </w:rPr>
+        <w:t>”</w:t>
+      </w:r>
+      <w:r>
+        <w:t>:</w:t>
       </w:r>
     </w:p>
     <w:p>
       <w:pPr>
-        <w:pStyle w:val="ListParagraph"/>
-        <w:ind w:left="357"/>
-        <w:contextualSpacing w:val="0"/>
-        <w:rPr>
-          <w:lang w:val="bg-BG"/>
-        </w:rPr>
+        <w:ind w:firstLine="360"/>
       </w:pPr>
       <w:r>
         <w:rPr>
           <w:noProof/>
-          <w:lang w:val="en-GB" w:eastAsia="en-GB"/>
         </w:rPr>
         <w:drawing>
-          <wp:inline distT="0" distB="0" distL="0" distR="0" wp14:anchorId="727828D5" wp14:editId="06C370E3">
-            <wp:extent cx="2233246" cy="552728"/>
-            <wp:effectExtent l="0" t="0" r="0" b="0"/>
-            <wp:docPr id="12" name="Picture 12"/>
+          <wp:inline distT="0" distB="0" distL="0" distR="0" wp14:anchorId="445E413C" wp14:editId="6EF97130">
+            <wp:extent cx="1787769" cy="182194"/>
+            <wp:effectExtent l="0" t="0" r="3175" b="8890"/>
+            <wp:docPr id="10" name="Picture 10"/>
             <wp:cNvGraphicFramePr>
               <a:graphicFrameLocks xmlns:a="http://schemas.openxmlformats.org/drawingml/2006/main" noChangeAspect="1"/>
             </wp:cNvGraphicFramePr>
@@ -1696,6 +1635,97 @@
                   <pic:spPr>
                     <a:xfrm>
                       <a:off x="0" y="0"/>
+                      <a:ext cx="1936856" cy="197388"/>
+                    </a:xfrm>
+                    <a:prstGeom prst="rect">
+                      <a:avLst/>
+                    </a:prstGeom>
+                  </pic:spPr>
+                </pic:pic>
+              </a:graphicData>
+            </a:graphic>
+          </wp:inline>
+        </w:drawing>
+      </w:r>
+    </w:p>
+    <w:p>
+      <w:pPr>
+        <w:pStyle w:val="ListParagraph"/>
+        <w:numPr>
+          <w:ilvl w:val="0"/>
+          <w:numId w:val="42"/>
+        </w:numPr>
+        <w:ind w:left="357" w:hanging="357"/>
+        <w:contextualSpacing w:val="0"/>
+      </w:pPr>
+      <w:r>
+        <w:t xml:space="preserve">Use the type </w:t>
+      </w:r>
+      <w:r>
+        <w:rPr>
+          <w:rStyle w:val="CodeChar"/>
+        </w:rPr>
+        <w:t>BigInteger</w:t>
+      </w:r>
+      <w:r>
+        <w:t xml:space="preserve"> instead of </w:t>
+      </w:r>
+      <w:r>
+        <w:rPr>
+          <w:rStyle w:val="CodeChar"/>
+        </w:rPr>
+        <w:t>long</w:t>
+      </w:r>
+      <w:r>
+        <w:t xml:space="preserve"> or </w:t>
+      </w:r>
+      <w:r>
+        <w:rPr>
+          <w:rStyle w:val="CodeChar"/>
+        </w:rPr>
+        <w:t>decimal</w:t>
+      </w:r>
+      <w:r>
+        <w:t xml:space="preserve"> to keep the factorial value:</w:t>
+      </w:r>
+    </w:p>
+    <w:p>
+      <w:pPr>
+        <w:pStyle w:val="ListParagraph"/>
+        <w:ind w:left="357"/>
+        <w:contextualSpacing w:val="0"/>
+        <w:rPr>
+          <w:lang w:val="bg-BG"/>
+        </w:rPr>
+      </w:pPr>
+      <w:r>
+        <w:rPr>
+          <w:noProof/>
+        </w:rPr>
+        <w:drawing>
+          <wp:inline distT="0" distB="0" distL="0" distR="0" wp14:anchorId="727828D5" wp14:editId="06C370E3">
+            <wp:extent cx="2233246" cy="552728"/>
+            <wp:effectExtent l="0" t="0" r="0" b="0"/>
+            <wp:docPr id="12" name="Picture 12"/>
+            <wp:cNvGraphicFramePr>
+              <a:graphicFrameLocks xmlns:a="http://schemas.openxmlformats.org/drawingml/2006/main" noChangeAspect="1"/>
+            </wp:cNvGraphicFramePr>
+            <a:graphic xmlns:a="http://schemas.openxmlformats.org/drawingml/2006/main">
+              <a:graphicData uri="http://schemas.openxmlformats.org/drawingml/2006/picture">
+                <pic:pic xmlns:pic="http://schemas.openxmlformats.org/drawingml/2006/picture">
+                  <pic:nvPicPr>
+                    <pic:cNvPr id="1" name=""/>
+                    <pic:cNvPicPr/>
+                  </pic:nvPicPr>
+                  <pic:blipFill>
+                    <a:blip r:embed="rId17"/>
+                    <a:stretch>
+                      <a:fillRect/>
+                    </a:stretch>
+                  </pic:blipFill>
+                  <pic:spPr>
+                    <a:xfrm>
+                      <a:off x="0" y="0"/>
                       <a:ext cx="2323251" cy="575004"/>
                     </a:xfrm>
                     <a:prstGeom prst="rect">
@@ -1735,6 +1765,7 @@
         </w:rPr>
         <w:t xml:space="preserve">Distance </w:t>
       </w:r>
+      <w:proofErr w:type="gramStart"/>
       <w:r>
         <w:rPr>
           <w:lang w:val="en-US"/>
@@ -1745,7 +1776,14 @@
         <w:rPr>
           <w:lang w:val="en-US"/>
         </w:rPr>
-        <w:t>etween Points</w:t>
+        <w:t>etween</w:t>
+      </w:r>
+      <w:proofErr w:type="gramEnd"/>
+      <w:r>
+        <w:rPr>
+          <w:lang w:val="en-US"/>
+        </w:rPr>
+        <w:t xml:space="preserve"> Points</w:t>
       </w:r>
     </w:p>
     <w:p>
@@ -2252,7 +2290,7 @@
       <w:r>
         <w:t xml:space="preserve">Use </w:t>
       </w:r>
-      <w:hyperlink r:id="rId17" w:history="1">
+      <w:hyperlink r:id="rId18" w:history="1">
         <w:r>
           <w:rPr>
             <w:rStyle w:val="Hyperlink"/>
@@ -2703,10 +2741,10 @@
       <w:pPr>
         <w:jc w:val="center"/>
       </w:pPr>
+      <w:bookmarkStart w:id="2" w:name="_GoBack"/>
       <w:r>
         <w:rPr>
           <w:noProof/>
-          <w:lang w:val="en-GB" w:eastAsia="en-GB"/>
         </w:rPr>
         <w:drawing>
           <wp:inline distT="0" distB="0" distL="0" distR="0" wp14:anchorId="7F4294C8" wp14:editId="3852AB53">
@@ -2726,7 +2764,7 @@
                     </pic:cNvPicPr>
                   </pic:nvPicPr>
                   <pic:blipFill>
-                    <a:blip r:embed="rId18"/>
+                    <a:blip r:embed="rId19"/>
                     <a:stretch>
                       <a:fillRect/>
                     </a:stretch>
@@ -2748,6 +2786,7 @@
           </wp:inline>
         </w:drawing>
       </w:r>
+      <w:bookmarkEnd w:id="2"/>
     </w:p>
     <w:p>
       <w:pPr>
@@ -2760,7 +2799,7 @@
       <w:r>
         <w:t xml:space="preserve">You can use </w:t>
       </w:r>
-      <w:hyperlink r:id="rId19" w:history="1">
+      <w:hyperlink r:id="rId20" w:history="1">
         <w:r>
           <w:rPr>
             <w:rStyle w:val="Hyperlink"/>
@@ -2863,7 +2902,15 @@
         <w:t>input</w:t>
       </w:r>
       <w:r>
-        <w:t xml:space="preserve"> holds the number of points </w:t>
+        <w:t xml:space="preserve"> holds the number of </w:t>
+      </w:r>
+      <w:proofErr w:type="gramStart"/>
+      <w:r>
+        <w:t>points</w:t>
+      </w:r>
+      <w:proofErr w:type="gramEnd"/>
+      <w:r>
+        <w:t xml:space="preserve"> </w:t>
       </w:r>
       <w:r>
         <w:rPr>
@@ -3238,7 +3285,6 @@
             <w:r>
               <w:rPr>
                 <w:noProof/>
-                <w:lang w:val="en-GB" w:eastAsia="en-GB"/>
               </w:rPr>
               <w:drawing>
                 <wp:inline distT="0" distB="0" distL="0" distR="0" wp14:anchorId="6B0B0882" wp14:editId="708C66FB">
@@ -3256,7 +3302,7 @@
                           <pic:cNvPicPr/>
                         </pic:nvPicPr>
                         <pic:blipFill>
-                          <a:blip r:embed="rId20"/>
+                          <a:blip r:embed="rId21"/>
                           <a:stretch>
                             <a:fillRect/>
                           </a:stretch>
@@ -3500,7 +3546,6 @@
             <w:r>
               <w:rPr>
                 <w:noProof/>
-                <w:lang w:val="en-GB" w:eastAsia="en-GB"/>
               </w:rPr>
               <w:drawing>
                 <wp:inline distT="0" distB="0" distL="0" distR="0" wp14:anchorId="5F3CD5AC" wp14:editId="4F897774">
@@ -3518,7 +3563,7 @@
                           <pic:cNvPicPr/>
                         </pic:nvPicPr>
                         <pic:blipFill>
-                          <a:blip r:embed="rId21"/>
+                          <a:blip r:embed="rId22"/>
                           <a:stretch>
                             <a:fillRect/>
                           </a:stretch>
@@ -3716,7 +3761,6 @@
             <w:r>
               <w:rPr>
                 <w:noProof/>
-                <w:lang w:val="en-GB" w:eastAsia="en-GB"/>
               </w:rPr>
               <w:drawing>
                 <wp:inline distT="0" distB="0" distL="0" distR="0" wp14:anchorId="556EDAF3" wp14:editId="5EC1FAC8">
@@ -3734,7 +3778,7 @@
                           <pic:cNvPicPr/>
                         </pic:nvPicPr>
                         <pic:blipFill>
-                          <a:blip r:embed="rId22"/>
+                          <a:blip r:embed="rId23"/>
                           <a:stretch>
                             <a:fillRect/>
                           </a:stretch>
@@ -4309,7 +4353,6 @@
               <w:rPr>
                 <w:rFonts w:ascii="Consolas" w:hAnsi="Consolas"/>
                 <w:noProof/>
-                <w:lang w:val="en-GB" w:eastAsia="en-GB"/>
               </w:rPr>
               <w:drawing>
                 <wp:inline distT="0" distB="0" distL="0" distR="0" wp14:anchorId="007A35C8" wp14:editId="6B6DDFDE">
@@ -4329,7 +4372,7 @@
                           </pic:cNvPicPr>
                         </pic:nvPicPr>
                         <pic:blipFill>
-                          <a:blip r:embed="rId23"/>
+                          <a:blip r:embed="rId24"/>
                           <a:stretch>
                             <a:fillRect/>
                           </a:stretch>
@@ -4458,7 +4501,6 @@
               <w:rPr>
                 <w:rFonts w:ascii="Consolas" w:hAnsi="Consolas"/>
                 <w:noProof/>
-                <w:lang w:val="en-GB" w:eastAsia="en-GB"/>
               </w:rPr>
               <w:drawing>
                 <wp:inline distT="0" distB="0" distL="0" distR="0" wp14:anchorId="2EE4AB89" wp14:editId="15958568">
@@ -4478,7 +4520,7 @@
                           </pic:cNvPicPr>
                         </pic:nvPicPr>
                         <pic:blipFill>
-                          <a:blip r:embed="rId24"/>
+                          <a:blip r:embed="rId25"/>
                           <a:stretch>
                             <a:fillRect/>
                           </a:stretch>
@@ -5320,6 +5362,7 @@
         <w:pStyle w:val="Heading3"/>
       </w:pPr>
       <w:r>
+        <w:lastRenderedPageBreak/>
         <w:t>Hints</w:t>
       </w:r>
     </w:p>
@@ -5718,8 +5761,8 @@
     </w:p>
     <w:p/>
     <w:sectPr>
-      <w:headerReference w:type="default" r:id="rId25"/>
-      <w:footerReference w:type="default" r:id="rId26"/>
+      <w:headerReference w:type="default" r:id="rId26"/>
+      <w:footerReference w:type="default" r:id="rId27"/>
       <w:pgSz w:w="11909" w:h="16834" w:code="9"/>
       <w:pgMar w:top="567" w:right="737" w:bottom="1077" w:left="737" w:header="567" w:footer="794" w:gutter="0"/>
       <w:cols w:space="720"/>
@@ -5730,7 +5773,7 @@
 </file>
 
 <file path=word/endnotes.xml><?xml version="1.0" encoding="utf-8"?>
-<w:endnotes xmlns:wpc="http://schemas.microsoft.com/office/word/2010/wordprocessingCanvas" xmlns:cx="http://schemas.microsoft.com/office/drawing/2014/chartex" xmlns:cx1="http://schemas.microsoft.com/office/drawing/2015/9/8/chartex" xmlns:cx2="http://schemas.microsoft.com/office/drawing/2015/10/21/chartex" xmlns:mc="http://schemas.openxmlformats.org/markup-compatibility/2006" xmlns:o="urn:schemas-microsoft-com:office:office" xmlns:r="http://schemas.openxmlformats.org/officeDocument/2006/relationships" xmlns:m="http://schemas.openxmlformats.org/officeDocument/2006/math" xmlns:v="urn:schemas-microsoft-com:vml" xmlns:wp14="http://schemas.microsoft.com/office/word/2010/wordprocessingDrawing" xmlns:wp="http://schemas.openxmlformats.org/drawingml/2006/wordprocessingDrawing" xmlns:w10="urn:schemas-microsoft-com:office:word" xmlns:w="http://schemas.openxmlformats.org/wordprocessingml/2006/main" xmlns:w14="http://schemas.microsoft.com/office/word/2010/wordml" xmlns:w15="http://schemas.microsoft.com/office/word/2012/wordml" xmlns:w16se="http://schemas.microsoft.com/office/word/2015/wordml/symex" xmlns:wpg="http://schemas.microsoft.com/office/word/2010/wordprocessingGroup" xmlns:wpi="http://schemas.microsoft.com/office/word/2010/wordprocessingInk" xmlns:wne="http://schemas.microsoft.com/office/word/2006/wordml" xmlns:wps="http://schemas.microsoft.com/office/word/2010/wordprocessingShape" mc:Ignorable="w14 w15 w16se wp14">
+<w:endnotes xmlns:wpc="http://schemas.microsoft.com/office/word/2010/wordprocessingCanvas" xmlns:mc="http://schemas.openxmlformats.org/markup-compatibility/2006" xmlns:o="urn:schemas-microsoft-com:office:office" xmlns:r="http://schemas.openxmlformats.org/officeDocument/2006/relationships" xmlns:m="http://schemas.openxmlformats.org/officeDocument/2006/math" xmlns:v="urn:schemas-microsoft-com:vml" xmlns:wp14="http://schemas.microsoft.com/office/word/2010/wordprocessingDrawing" xmlns:wp="http://schemas.openxmlformats.org/drawingml/2006/wordprocessingDrawing" xmlns:w10="urn:schemas-microsoft-com:office:word" xmlns:w="http://schemas.openxmlformats.org/wordprocessingml/2006/main" xmlns:w14="http://schemas.microsoft.com/office/word/2010/wordml" xmlns:wpg="http://schemas.microsoft.com/office/word/2010/wordprocessingGroup" xmlns:wpi="http://schemas.microsoft.com/office/word/2010/wordprocessingInk" xmlns:wne="http://schemas.microsoft.com/office/word/2006/wordml" xmlns:wps="http://schemas.microsoft.com/office/word/2010/wordprocessingShape" mc:Ignorable="w14 wp14">
   <w:endnote w:type="separator" w:id="-1">
     <w:p>
       <w:pPr>
@@ -5755,7 +5798,7 @@
 </file>
 
 <file path=word/footer1.xml><?xml version="1.0" encoding="utf-8"?>
-<w:ftr xmlns:wpc="http://schemas.microsoft.com/office/word/2010/wordprocessingCanvas" xmlns:cx="http://schemas.microsoft.com/office/drawing/2014/chartex" xmlns:cx1="http://schemas.microsoft.com/office/drawing/2015/9/8/chartex" xmlns:cx2="http://schemas.microsoft.com/office/drawing/2015/10/21/chartex" xmlns:mc="http://schemas.openxmlformats.org/markup-compatibility/2006" xmlns:o="urn:schemas-microsoft-com:office:office" xmlns:r="http://schemas.openxmlformats.org/officeDocument/2006/relationships" xmlns:m="http://schemas.openxmlformats.org/officeDocument/2006/math" xmlns:v="urn:schemas-microsoft-com:vml" xmlns:wp14="http://schemas.microsoft.com/office/word/2010/wordprocessingDrawing" xmlns:wp="http://schemas.openxmlformats.org/drawingml/2006/wordprocessingDrawing" xmlns:w10="urn:schemas-microsoft-com:office:word" xmlns:w="http://schemas.openxmlformats.org/wordprocessingml/2006/main" xmlns:w14="http://schemas.microsoft.com/office/word/2010/wordml" xmlns:w15="http://schemas.microsoft.com/office/word/2012/wordml" xmlns:w16se="http://schemas.microsoft.com/office/word/2015/wordml/symex" xmlns:wpg="http://schemas.microsoft.com/office/word/2010/wordprocessingGroup" xmlns:wpi="http://schemas.microsoft.com/office/word/2010/wordprocessingInk" xmlns:wne="http://schemas.microsoft.com/office/word/2006/wordml" xmlns:wps="http://schemas.microsoft.com/office/word/2010/wordprocessingShape" mc:Ignorable="w14 w15 w16se wp14">
+<w:ftr xmlns:wpc="http://schemas.microsoft.com/office/word/2010/wordprocessingCanvas" xmlns:mc="http://schemas.openxmlformats.org/markup-compatibility/2006" xmlns:o="urn:schemas-microsoft-com:office:office" xmlns:r="http://schemas.openxmlformats.org/officeDocument/2006/relationships" xmlns:m="http://schemas.openxmlformats.org/officeDocument/2006/math" xmlns:v="urn:schemas-microsoft-com:vml" xmlns:wp14="http://schemas.microsoft.com/office/word/2010/wordprocessingDrawing" xmlns:wp="http://schemas.openxmlformats.org/drawingml/2006/wordprocessingDrawing" xmlns:w10="urn:schemas-microsoft-com:office:word" xmlns:w="http://schemas.openxmlformats.org/wordprocessingml/2006/main" xmlns:w14="http://schemas.microsoft.com/office/word/2010/wordml" xmlns:wpg="http://schemas.microsoft.com/office/word/2010/wordprocessingGroup" xmlns:wpi="http://schemas.microsoft.com/office/word/2010/wordprocessingInk" xmlns:wne="http://schemas.microsoft.com/office/word/2006/wordml" xmlns:wps="http://schemas.microsoft.com/office/word/2010/wordprocessingShape" mc:Ignorable="w14 wp14">
   <w:p>
     <w:pPr>
       <w:pStyle w:val="Footer"/>
@@ -5763,7 +5806,6 @@
     <w:r>
       <w:rPr>
         <w:noProof/>
-        <w:lang w:val="en-GB" w:eastAsia="en-GB"/>
       </w:rPr>
       <mc:AlternateContent>
         <mc:Choice Requires="wps">
@@ -5820,7 +5862,7 @@
             </wp:anchor>
           </w:drawing>
         </mc:Choice>
-        <mc:Fallback>
+        <mc:Fallback xmlns:w16se="http://schemas.microsoft.com/office/word/2015/wordml/symex" xmlns:w15="http://schemas.microsoft.com/office/word/2012/wordml" xmlns:cx2="http://schemas.microsoft.com/office/drawing/2015/10/21/chartex" xmlns:cx1="http://schemas.microsoft.com/office/drawing/2015/9/8/chartex" xmlns:cx="http://schemas.microsoft.com/office/drawing/2014/chartex">
           <w:pict>
             <v:line w14:anchorId="5CB35400" id="Straight Connector 1" o:spid="_x0000_s1026" style="position:absolute;flip:y;z-index:251666432;visibility:visible;mso-wrap-style:square;mso-wrap-distance-left:9pt;mso-wrap-distance-top:0;mso-wrap-distance-right:9pt;mso-wrap-distance-bottom:0;mso-position-horizontal:absolute;mso-position-horizontal-relative:text;mso-position-vertical:absolute;mso-position-vertical-relative:text" from="-.1pt,5.7pt" to="520.7pt,5.7pt" o:gfxdata="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" strokecolor="#f37123" strokeweight="1pt">
               <v:stroke endcap="round"/>
@@ -5832,7 +5874,6 @@
     <w:r>
       <w:rPr>
         <w:noProof/>
-        <w:lang w:val="en-GB" w:eastAsia="en-GB"/>
       </w:rPr>
       <mc:AlternateContent>
         <mc:Choice Requires="wps">
@@ -5884,7 +5925,6 @@
                           <w:r>
                             <w:rPr>
                               <w:noProof/>
-                              <w:lang w:val="en-GB" w:eastAsia="en-GB"/>
                             </w:rPr>
                             <w:drawing>
                               <wp:inline distT="0" distB="0" distL="0" distR="0" wp14:anchorId="629D72BB" wp14:editId="4D4761C0">
@@ -5953,7 +5993,7 @@
             </wp:anchor>
           </w:drawing>
         </mc:Choice>
-        <mc:Fallback>
+        <mc:Fallback xmlns:w16se="http://schemas.microsoft.com/office/word/2015/wordml/symex" xmlns:w15="http://schemas.microsoft.com/office/word/2012/wordml" xmlns:cx2="http://schemas.microsoft.com/office/drawing/2015/10/21/chartex" xmlns:cx1="http://schemas.microsoft.com/office/drawing/2015/9/8/chartex" xmlns:cx="http://schemas.microsoft.com/office/drawing/2014/chartex">
           <w:pict>
             <v:shapetype w14:anchorId="65030458" id="_x0000_t202" coordsize="21600,21600" o:spt="202" path="m,l,21600r21600,l21600,xe">
               <v:stroke joinstyle="miter"/>
@@ -6032,7 +6072,6 @@
     <w:r>
       <w:rPr>
         <w:noProof/>
-        <w:lang w:val="en-GB" w:eastAsia="en-GB"/>
       </w:rPr>
       <mc:AlternateContent>
         <mc:Choice Requires="wps">
@@ -6135,7 +6174,7 @@
                               <w:sz w:val="18"/>
                               <w:szCs w:val="18"/>
                             </w:rPr>
-                            <w:t>1</w:t>
+                            <w:t>3</w:t>
                           </w:r>
                           <w:r>
                             <w:rPr>
@@ -6219,7 +6258,7 @@
         </mc:Choice>
         <mc:Fallback>
           <w:pict>
-            <v:shapetype w14:anchorId="4715F98C" id="_x0000_t202" coordsize="21600,21600" o:spt="202" path="m,l,21600r21600,l21600,xe">
+            <v:shapetype id="_x0000_t202" coordsize="21600,21600" o:spt="202" path="m,l,21600r21600,l21600,xe">
               <v:stroke joinstyle="miter"/>
               <v:path gradientshapeok="t" o:connecttype="rect"/>
             </v:shapetype>
@@ -6277,7 +6316,7 @@
                         <w:sz w:val="18"/>
                         <w:szCs w:val="18"/>
                       </w:rPr>
-                      <w:t>1</w:t>
+                      <w:t>3</w:t>
                     </w:r>
                     <w:r>
                       <w:rPr>
@@ -6355,7 +6394,6 @@
     <w:r>
       <w:rPr>
         <w:noProof/>
-        <w:lang w:val="en-GB" w:eastAsia="en-GB"/>
       </w:rPr>
       <mc:AlternateContent>
         <mc:Choice Requires="wps">
@@ -6444,7 +6482,7 @@
             </wp:anchor>
           </w:drawing>
         </mc:Choice>
-        <mc:Fallback>
+        <mc:Fallback xmlns:w16se="http://schemas.microsoft.com/office/word/2015/wordml/symex" xmlns:w15="http://schemas.microsoft.com/office/word/2012/wordml" xmlns:cx2="http://schemas.microsoft.com/office/drawing/2015/10/21/chartex" xmlns:cx1="http://schemas.microsoft.com/office/drawing/2015/9/8/chartex" xmlns:cx="http://schemas.microsoft.com/office/drawing/2014/chartex">
           <w:pict>
             <v:shape w14:anchorId="4EA2AB4F" id="Text Box 2" o:spid="_x0000_s1028" type="#_x0000_t202" style="position:absolute;margin-left:125.15pt;margin-top:26.95pt;width:54pt;height:15.75pt;z-index:251664384;visibility:visible;mso-wrap-style:square;mso-width-percent:0;mso-wrap-distance-left:9pt;mso-wrap-distance-top:0;mso-wrap-distance-right:9pt;mso-wrap-distance-bottom:0;mso-position-horizontal:absolute;mso-position-horizontal-relative:text;mso-position-vertical:absolute;mso-position-vertical-relative:text;mso-width-percent:0;mso-width-relative:margin;v-text-anchor:middle" o:gfxdata="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" filled="f" stroked="f" strokeweight=".5pt">
               <v:textbox inset=".5mm,0,0,0">
@@ -6479,7 +6517,6 @@
     <w:r>
       <w:rPr>
         <w:noProof/>
-        <w:lang w:val="en-GB" w:eastAsia="en-GB"/>
       </w:rPr>
       <mc:AlternateContent>
         <mc:Choice Requires="wps">
@@ -6531,6 +6568,7 @@
                               <w:szCs w:val="19"/>
                             </w:rPr>
                           </w:pPr>
+                          <w:proofErr w:type="gramStart"/>
                           <w:r>
                             <w:rPr>
                               <w:sz w:val="19"/>
@@ -6568,7 +6606,15 @@
                               <w:sz w:val="19"/>
                               <w:szCs w:val="19"/>
                             </w:rPr>
-                            <w:t xml:space="preserve">). </w:t>
+                            <w:t>).</w:t>
+                          </w:r>
+                          <w:proofErr w:type="gramEnd"/>
+                          <w:r>
+                            <w:rPr>
+                              <w:sz w:val="19"/>
+                              <w:szCs w:val="19"/>
+                            </w:rPr>
+                            <w:t xml:space="preserve"> </w:t>
                           </w:r>
                           <w:r>
                             <w:rPr>
@@ -6617,7 +6663,6 @@
                               <w:noProof/>
                               <w:sz w:val="20"/>
                               <w:szCs w:val="20"/>
-                              <w:lang w:val="en-GB" w:eastAsia="en-GB"/>
                             </w:rPr>
                             <w:drawing>
                               <wp:inline distT="0" distB="0" distL="0" distR="0" wp14:anchorId="15EFF62F" wp14:editId="31C430B5">
@@ -6669,7 +6714,6 @@
                               <w:noProof/>
                               <w:sz w:val="20"/>
                               <w:szCs w:val="20"/>
-                              <w:lang w:val="en-GB" w:eastAsia="en-GB"/>
                             </w:rPr>
                             <w:drawing>
                               <wp:inline distT="0" distB="0" distL="0" distR="0" wp14:anchorId="4E8D5C1B" wp14:editId="2013552C">
@@ -6721,7 +6765,6 @@
                               <w:noProof/>
                               <w:sz w:val="20"/>
                               <w:szCs w:val="20"/>
-                              <w:lang w:val="en-GB" w:eastAsia="en-GB"/>
                             </w:rPr>
                             <w:drawing>
                               <wp:inline distT="0" distB="0" distL="0" distR="0" wp14:anchorId="20B738E7" wp14:editId="300EA712">
@@ -6773,7 +6816,6 @@
                               <w:noProof/>
                               <w:sz w:val="20"/>
                               <w:szCs w:val="20"/>
-                              <w:lang w:val="en-GB" w:eastAsia="en-GB"/>
                             </w:rPr>
                             <w:drawing>
                               <wp:inline distT="0" distB="0" distL="0" distR="0" wp14:anchorId="3D2C3D5F" wp14:editId="653B4B90">
@@ -6825,7 +6867,6 @@
                               <w:noProof/>
                               <w:sz w:val="20"/>
                               <w:szCs w:val="20"/>
-                              <w:lang w:val="en-GB" w:eastAsia="en-GB"/>
                             </w:rPr>
                             <w:drawing>
                               <wp:inline distT="0" distB="0" distL="0" distR="0" wp14:anchorId="2ECEBC4A" wp14:editId="4C1A28B7">
@@ -6877,7 +6918,6 @@
                               <w:noProof/>
                               <w:sz w:val="20"/>
                               <w:szCs w:val="20"/>
-                              <w:lang w:val="en-GB" w:eastAsia="en-GB"/>
                             </w:rPr>
                             <w:drawing>
                               <wp:inline distT="0" distB="0" distL="0" distR="0" wp14:anchorId="2298D969" wp14:editId="5CD95E52">
@@ -6929,7 +6969,6 @@
                               <w:noProof/>
                               <w:sz w:val="20"/>
                               <w:szCs w:val="20"/>
-                              <w:lang w:val="en-GB" w:eastAsia="en-GB"/>
                             </w:rPr>
                             <w:drawing>
                               <wp:inline distT="0" distB="0" distL="0" distR="0" wp14:anchorId="1A044D14" wp14:editId="320DB136">
@@ -6981,7 +7020,6 @@
                               <w:noProof/>
                               <w:sz w:val="20"/>
                               <w:szCs w:val="20"/>
-                              <w:lang w:val="en-GB" w:eastAsia="en-GB"/>
                             </w:rPr>
                             <w:drawing>
                               <wp:inline distT="0" distB="0" distL="0" distR="0" wp14:anchorId="52544041" wp14:editId="0531DD13">
@@ -7033,7 +7071,6 @@
                               <w:noProof/>
                               <w:sz w:val="20"/>
                               <w:szCs w:val="20"/>
-                              <w:lang w:val="en-GB" w:eastAsia="en-GB"/>
                             </w:rPr>
                             <w:drawing>
                               <wp:inline distT="0" distB="0" distL="0" distR="0" wp14:anchorId="64FAE51C" wp14:editId="083460C1">
@@ -7085,7 +7122,6 @@
                               <w:noProof/>
                               <w:sz w:val="20"/>
                               <w:szCs w:val="20"/>
-                              <w:lang w:val="en-GB" w:eastAsia="en-GB"/>
                             </w:rPr>
                             <w:drawing>
                               <wp:inline distT="0" distB="0" distL="0" distR="0" wp14:anchorId="5C709012" wp14:editId="6553F913">
@@ -7137,7 +7173,7 @@
             </wp:anchor>
           </w:drawing>
         </mc:Choice>
-        <mc:Fallback>
+        <mc:Fallback xmlns:w16se="http://schemas.microsoft.com/office/word/2015/wordml/symex" xmlns:w15="http://schemas.microsoft.com/office/word/2012/wordml" xmlns:cx2="http://schemas.microsoft.com/office/drawing/2015/10/21/chartex" xmlns:cx1="http://schemas.microsoft.com/office/drawing/2015/9/8/chartex" xmlns:cx="http://schemas.microsoft.com/office/drawing/2014/chartex">
           <w:pict>
             <v:shape w14:anchorId="400D6225" id="Text Box 17" o:spid="_x0000_s1029" type="#_x0000_t202" style="position:absolute;margin-left:124.4pt;margin-top:6.7pt;width:396.3pt;height:40.45pt;z-index:251663360;visibility:visible;mso-wrap-style:square;mso-wrap-distance-left:9pt;mso-wrap-distance-top:0;mso-wrap-distance-right:9pt;mso-wrap-distance-bottom:0;mso-position-horizontal:absolute;mso-position-horizontal-relative:text;mso-position-vertical:absolute;mso-position-vertical-relative:text;v-text-anchor:top" o:gfxdata="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" filled="f" stroked="f">
               <v:textbox inset=".5mm,1.2mm,.5mm,.5mm">
@@ -7757,7 +7793,7 @@
 </file>
 
 <file path=word/footnotes.xml><?xml version="1.0" encoding="utf-8"?>
-<w:footnotes xmlns:wpc="http://schemas.microsoft.com/office/word/2010/wordprocessingCanvas" xmlns:cx="http://schemas.microsoft.com/office/drawing/2014/chartex" xmlns:cx1="http://schemas.microsoft.com/office/drawing/2015/9/8/chartex" xmlns:cx2="http://schemas.microsoft.com/office/drawing/2015/10/21/chartex" xmlns:mc="http://schemas.openxmlformats.org/markup-compatibility/2006" xmlns:o="urn:schemas-microsoft-com:office:office" xmlns:r="http://schemas.openxmlformats.org/officeDocument/2006/relationships" xmlns:m="http://schemas.openxmlformats.org/officeDocument/2006/math" xmlns:v="urn:schemas-microsoft-com:vml" xmlns:wp14="http://schemas.microsoft.com/office/word/2010/wordprocessingDrawing" xmlns:wp="http://schemas.openxmlformats.org/drawingml/2006/wordprocessingDrawing" xmlns:w10="urn:schemas-microsoft-com:office:word" xmlns:w="http://schemas.openxmlformats.org/wordprocessingml/2006/main" xmlns:w14="http://schemas.microsoft.com/office/word/2010/wordml" xmlns:w15="http://schemas.microsoft.com/office/word/2012/wordml" xmlns:w16se="http://schemas.microsoft.com/office/word/2015/wordml/symex" xmlns:wpg="http://schemas.microsoft.com/office/word/2010/wordprocessingGroup" xmlns:wpi="http://schemas.microsoft.com/office/word/2010/wordprocessingInk" xmlns:wne="http://schemas.microsoft.com/office/word/2006/wordml" xmlns:wps="http://schemas.microsoft.com/office/word/2010/wordprocessingShape" mc:Ignorable="w14 w15 w16se wp14">
+<w:footnotes xmlns:wpc="http://schemas.microsoft.com/office/word/2010/wordprocessingCanvas" xmlns:mc="http://schemas.openxmlformats.org/markup-compatibility/2006" xmlns:o="urn:schemas-microsoft-com:office:office" xmlns:r="http://schemas.openxmlformats.org/officeDocument/2006/relationships" xmlns:m="http://schemas.openxmlformats.org/officeDocument/2006/math" xmlns:v="urn:schemas-microsoft-com:vml" xmlns:wp14="http://schemas.microsoft.com/office/word/2010/wordprocessingDrawing" xmlns:wp="http://schemas.openxmlformats.org/drawingml/2006/wordprocessingDrawing" xmlns:w10="urn:schemas-microsoft-com:office:word" xmlns:w="http://schemas.openxmlformats.org/wordprocessingml/2006/main" xmlns:w14="http://schemas.microsoft.com/office/word/2010/wordml" xmlns:wpg="http://schemas.microsoft.com/office/word/2010/wordprocessingGroup" xmlns:wpi="http://schemas.microsoft.com/office/word/2010/wordprocessingInk" xmlns:wne="http://schemas.microsoft.com/office/word/2006/wordml" xmlns:wps="http://schemas.microsoft.com/office/word/2010/wordprocessingShape" mc:Ignorable="w14 wp14">
   <w:footnote w:type="separator" w:id="-1">
     <w:p>
       <w:pPr>
@@ -7782,7 +7818,7 @@
 </file>
 
 <file path=word/header1.xml><?xml version="1.0" encoding="utf-8"?>
-<w:hdr xmlns:wpc="http://schemas.microsoft.com/office/word/2010/wordprocessingCanvas" xmlns:cx="http://schemas.microsoft.com/office/drawing/2014/chartex" xmlns:cx1="http://schemas.microsoft.com/office/drawing/2015/9/8/chartex" xmlns:cx2="http://schemas.microsoft.com/office/drawing/2015/10/21/chartex" xmlns:mc="http://schemas.openxmlformats.org/markup-compatibility/2006" xmlns:o="urn:schemas-microsoft-com:office:office" xmlns:r="http://schemas.openxmlformats.org/officeDocument/2006/relationships" xmlns:m="http://schemas.openxmlformats.org/officeDocument/2006/math" xmlns:v="urn:schemas-microsoft-com:vml" xmlns:wp14="http://schemas.microsoft.com/office/word/2010/wordprocessingDrawing" xmlns:wp="http://schemas.openxmlformats.org/drawingml/2006/wordprocessingDrawing" xmlns:w10="urn:schemas-microsoft-com:office:word" xmlns:w="http://schemas.openxmlformats.org/wordprocessingml/2006/main" xmlns:w14="http://schemas.microsoft.com/office/word/2010/wordml" xmlns:w15="http://schemas.microsoft.com/office/word/2012/wordml" xmlns:w16se="http://schemas.microsoft.com/office/word/2015/wordml/symex" xmlns:wpg="http://schemas.microsoft.com/office/word/2010/wordprocessingGroup" xmlns:wpi="http://schemas.microsoft.com/office/word/2010/wordprocessingInk" xmlns:wne="http://schemas.microsoft.com/office/word/2006/wordml" xmlns:wps="http://schemas.microsoft.com/office/word/2010/wordprocessingShape" mc:Ignorable="w14 w15 w16se wp14">
+<w:hdr xmlns:wpc="http://schemas.microsoft.com/office/word/2010/wordprocessingCanvas" xmlns:mc="http://schemas.openxmlformats.org/markup-compatibility/2006" xmlns:o="urn:schemas-microsoft-com:office:office" xmlns:r="http://schemas.openxmlformats.org/officeDocument/2006/relationships" xmlns:m="http://schemas.openxmlformats.org/officeDocument/2006/math" xmlns:v="urn:schemas-microsoft-com:vml" xmlns:wp14="http://schemas.microsoft.com/office/word/2010/wordprocessingDrawing" xmlns:wp="http://schemas.openxmlformats.org/drawingml/2006/wordprocessingDrawing" xmlns:w10="urn:schemas-microsoft-com:office:word" xmlns:w="http://schemas.openxmlformats.org/wordprocessingml/2006/main" xmlns:w14="http://schemas.microsoft.com/office/word/2010/wordml" xmlns:wpg="http://schemas.microsoft.com/office/word/2010/wordprocessingGroup" xmlns:wpi="http://schemas.microsoft.com/office/word/2010/wordprocessingInk" xmlns:wne="http://schemas.microsoft.com/office/word/2006/wordml" xmlns:wps="http://schemas.microsoft.com/office/word/2010/wordprocessingShape" mc:Ignorable="w14 wp14">
   <w:p>
     <w:pPr>
       <w:pStyle w:val="Header"/>
@@ -7793,8 +7829,8 @@
 </file>
 
 <file path=word/numbering.xml><?xml version="1.0" encoding="utf-8"?>
-<w:numbering xmlns:wpc="http://schemas.microsoft.com/office/word/2010/wordprocessingCanvas" xmlns:cx="http://schemas.microsoft.com/office/drawing/2014/chartex" xmlns:cx1="http://schemas.microsoft.com/office/drawing/2015/9/8/chartex" xmlns:cx2="http://schemas.microsoft.com/office/drawing/2015/10/21/chartex" xmlns:mc="http://schemas.openxmlformats.org/markup-compatibility/2006" xmlns:o="urn:schemas-microsoft-com:office:office" xmlns:r="http://schemas.openxmlformats.org/officeDocument/2006/relationships" xmlns:m="http://schemas.openxmlformats.org/officeDocument/2006/math" xmlns:v="urn:schemas-microsoft-com:vml" xmlns:wp14="http://schemas.microsoft.com/office/word/2010/wordprocessingDrawing" xmlns:wp="http://schemas.openxmlformats.org/drawingml/2006/wordprocessingDrawing" xmlns:w10="urn:schemas-microsoft-com:office:word" xmlns:w="http://schemas.openxmlformats.org/wordprocessingml/2006/main" xmlns:w14="http://schemas.microsoft.com/office/word/2010/wordml" xmlns:w15="http://schemas.microsoft.com/office/word/2012/wordml" xmlns:w16se="http://schemas.microsoft.com/office/word/2015/wordml/symex" xmlns:wpg="http://schemas.microsoft.com/office/word/2010/wordprocessingGroup" xmlns:wpi="http://schemas.microsoft.com/office/word/2010/wordprocessingInk" xmlns:wne="http://schemas.microsoft.com/office/word/2006/wordml" xmlns:wps="http://schemas.microsoft.com/office/word/2010/wordprocessingShape" mc:Ignorable="w14 w15 w16se wp14">
-  <w:abstractNum w:abstractNumId="0" w15:restartNumberingAfterBreak="0">
+<w:numbering xmlns:wpc="http://schemas.microsoft.com/office/word/2010/wordprocessingCanvas" xmlns:mc="http://schemas.openxmlformats.org/markup-compatibility/2006" xmlns:o="urn:schemas-microsoft-com:office:office" xmlns:r="http://schemas.openxmlformats.org/officeDocument/2006/relationships" xmlns:m="http://schemas.openxmlformats.org/officeDocument/2006/math" xmlns:v="urn:schemas-microsoft-com:vml" xmlns:wp14="http://schemas.microsoft.com/office/word/2010/wordprocessingDrawing" xmlns:wp="http://schemas.openxmlformats.org/drawingml/2006/wordprocessingDrawing" xmlns:w10="urn:schemas-microsoft-com:office:word" xmlns:w="http://schemas.openxmlformats.org/wordprocessingml/2006/main" xmlns:w14="http://schemas.microsoft.com/office/word/2010/wordml" xmlns:wpg="http://schemas.microsoft.com/office/word/2010/wordprocessingGroup" xmlns:wpi="http://schemas.microsoft.com/office/word/2010/wordprocessingInk" xmlns:wne="http://schemas.microsoft.com/office/word/2006/wordml" xmlns:wps="http://schemas.microsoft.com/office/word/2010/wordprocessingShape" mc:Ignorable="w14 wp14">
+  <w:abstractNum w:abstractNumId="0">
     <w:nsid w:val="011C2D9E"/>
     <w:multiLevelType w:val="hybridMultilevel"/>
     <w:tmpl w:val="8B00F660"/>
@@ -7880,7 +7916,7 @@
       </w:pPr>
     </w:lvl>
   </w:abstractNum>
-  <w:abstractNum w:abstractNumId="1" w15:restartNumberingAfterBreak="0">
+  <w:abstractNum w:abstractNumId="1">
     <w:nsid w:val="01A674FA"/>
     <w:multiLevelType w:val="hybridMultilevel"/>
     <w:tmpl w:val="FAD09AE0"/>
@@ -7966,7 +8002,7 @@
       </w:pPr>
     </w:lvl>
   </w:abstractNum>
-  <w:abstractNum w:abstractNumId="2" w15:restartNumberingAfterBreak="0">
+  <w:abstractNum w:abstractNumId="2">
     <w:nsid w:val="04E60920"/>
     <w:multiLevelType w:val="hybridMultilevel"/>
     <w:tmpl w:val="9DB0F662"/>
@@ -8079,7 +8115,7 @@
       </w:rPr>
     </w:lvl>
   </w:abstractNum>
-  <w:abstractNum w:abstractNumId="3" w15:restartNumberingAfterBreak="0">
+  <w:abstractNum w:abstractNumId="3">
     <w:nsid w:val="0E7849B0"/>
     <w:multiLevelType w:val="hybridMultilevel"/>
     <w:tmpl w:val="5E009388"/>
@@ -8219,7 +8255,7 @@
       </w:rPr>
     </w:lvl>
   </w:abstractNum>
-  <w:abstractNum w:abstractNumId="4" w15:restartNumberingAfterBreak="0">
+  <w:abstractNum w:abstractNumId="4">
     <w:nsid w:val="12D46FE6"/>
     <w:multiLevelType w:val="hybridMultilevel"/>
     <w:tmpl w:val="2E189FDA"/>
@@ -8332,7 +8368,7 @@
       </w:rPr>
     </w:lvl>
   </w:abstractNum>
-  <w:abstractNum w:abstractNumId="5" w15:restartNumberingAfterBreak="0">
+  <w:abstractNum w:abstractNumId="5">
     <w:nsid w:val="13973CA6"/>
     <w:multiLevelType w:val="hybridMultilevel"/>
     <w:tmpl w:val="C2C234F2"/>
@@ -8445,7 +8481,7 @@
       </w:rPr>
     </w:lvl>
   </w:abstractNum>
-  <w:abstractNum w:abstractNumId="6" w15:restartNumberingAfterBreak="0">
+  <w:abstractNum w:abstractNumId="6">
     <w:nsid w:val="14F11ACA"/>
     <w:multiLevelType w:val="hybridMultilevel"/>
     <w:tmpl w:val="D3063C14"/>
@@ -8584,7 +8620,7 @@
       </w:rPr>
     </w:lvl>
   </w:abstractNum>
-  <w:abstractNum w:abstractNumId="7" w15:restartNumberingAfterBreak="0">
+  <w:abstractNum w:abstractNumId="7">
     <w:nsid w:val="159B0356"/>
     <w:multiLevelType w:val="hybridMultilevel"/>
     <w:tmpl w:val="61AC85B2"/>
@@ -8697,7 +8733,7 @@
       </w:rPr>
     </w:lvl>
   </w:abstractNum>
-  <w:abstractNum w:abstractNumId="8" w15:restartNumberingAfterBreak="0">
+  <w:abstractNum w:abstractNumId="8">
     <w:nsid w:val="19E059EC"/>
     <w:multiLevelType w:val="hybridMultilevel"/>
     <w:tmpl w:val="1CB6EAA8"/>
@@ -8810,7 +8846,7 @@
       </w:rPr>
     </w:lvl>
   </w:abstractNum>
-  <w:abstractNum w:abstractNumId="9" w15:restartNumberingAfterBreak="0">
+  <w:abstractNum w:abstractNumId="9">
     <w:nsid w:val="1A8C1BDC"/>
     <w:multiLevelType w:val="hybridMultilevel"/>
     <w:tmpl w:val="FAD09AE0"/>
@@ -8896,7 +8932,7 @@
       </w:pPr>
     </w:lvl>
   </w:abstractNum>
-  <w:abstractNum w:abstractNumId="10" w15:restartNumberingAfterBreak="0">
+  <w:abstractNum w:abstractNumId="10">
     <w:nsid w:val="1C995F55"/>
     <w:multiLevelType w:val="hybridMultilevel"/>
     <w:tmpl w:val="36F23330"/>
@@ -9009,7 +9045,7 @@
       </w:rPr>
     </w:lvl>
   </w:abstractNum>
-  <w:abstractNum w:abstractNumId="11" w15:restartNumberingAfterBreak="0">
+  <w:abstractNum w:abstractNumId="11">
     <w:nsid w:val="1CA9478B"/>
     <w:multiLevelType w:val="hybridMultilevel"/>
     <w:tmpl w:val="8542B66C"/>
@@ -9122,7 +9158,7 @@
       </w:rPr>
     </w:lvl>
   </w:abstractNum>
-  <w:abstractNum w:abstractNumId="12" w15:restartNumberingAfterBreak="0">
+  <w:abstractNum w:abstractNumId="12">
     <w:nsid w:val="1DAD2515"/>
     <w:multiLevelType w:val="hybridMultilevel"/>
     <w:tmpl w:val="9C1E9A04"/>
@@ -9235,7 +9271,7 @@
       </w:rPr>
     </w:lvl>
   </w:abstractNum>
-  <w:abstractNum w:abstractNumId="13" w15:restartNumberingAfterBreak="0">
+  <w:abstractNum w:abstractNumId="13">
     <w:nsid w:val="1F193F5A"/>
     <w:multiLevelType w:val="hybridMultilevel"/>
     <w:tmpl w:val="43163814"/>
@@ -9348,7 +9384,7 @@
       </w:rPr>
     </w:lvl>
   </w:abstractNum>
-  <w:abstractNum w:abstractNumId="14" w15:restartNumberingAfterBreak="0">
+  <w:abstractNum w:abstractNumId="14">
     <w:nsid w:val="1F5C34A5"/>
     <w:multiLevelType w:val="hybridMultilevel"/>
     <w:tmpl w:val="DB6442BA"/>
@@ -9488,7 +9524,7 @@
       </w:rPr>
     </w:lvl>
   </w:abstractNum>
-  <w:abstractNum w:abstractNumId="15" w15:restartNumberingAfterBreak="0">
+  <w:abstractNum w:abstractNumId="15">
     <w:nsid w:val="1FD27BB9"/>
     <w:multiLevelType w:val="hybridMultilevel"/>
     <w:tmpl w:val="70C83102"/>
@@ -9574,7 +9610,7 @@
       </w:pPr>
     </w:lvl>
   </w:abstractNum>
-  <w:abstractNum w:abstractNumId="16" w15:restartNumberingAfterBreak="0">
+  <w:abstractNum w:abstractNumId="16">
     <w:nsid w:val="22CD3F94"/>
     <w:multiLevelType w:val="hybridMultilevel"/>
     <w:tmpl w:val="A044FDFA"/>
@@ -9660,7 +9696,7 @@
       </w:pPr>
     </w:lvl>
   </w:abstractNum>
-  <w:abstractNum w:abstractNumId="17" w15:restartNumberingAfterBreak="0">
+  <w:abstractNum w:abstractNumId="17">
     <w:nsid w:val="245E5E62"/>
     <w:multiLevelType w:val="hybridMultilevel"/>
     <w:tmpl w:val="4D5E7A30"/>
@@ -9746,7 +9782,7 @@
       </w:pPr>
     </w:lvl>
   </w:abstractNum>
-  <w:abstractNum w:abstractNumId="18" w15:restartNumberingAfterBreak="0">
+  <w:abstractNum w:abstractNumId="18">
     <w:nsid w:val="24743DFA"/>
     <w:multiLevelType w:val="hybridMultilevel"/>
     <w:tmpl w:val="546400F6"/>
@@ -9885,7 +9921,7 @@
       </w:rPr>
     </w:lvl>
   </w:abstractNum>
-  <w:abstractNum w:abstractNumId="19" w15:restartNumberingAfterBreak="0">
+  <w:abstractNum w:abstractNumId="19">
     <w:nsid w:val="26413526"/>
     <w:multiLevelType w:val="hybridMultilevel"/>
     <w:tmpl w:val="BB543B3E"/>
@@ -9974,7 +10010,7 @@
       </w:pPr>
     </w:lvl>
   </w:abstractNum>
-  <w:abstractNum w:abstractNumId="20" w15:restartNumberingAfterBreak="0">
+  <w:abstractNum w:abstractNumId="20">
     <w:nsid w:val="29001431"/>
     <w:multiLevelType w:val="hybridMultilevel"/>
     <w:tmpl w:val="C69E295E"/>
@@ -10113,7 +10149,7 @@
       </w:rPr>
     </w:lvl>
   </w:abstractNum>
-  <w:abstractNum w:abstractNumId="21" w15:restartNumberingAfterBreak="0">
+  <w:abstractNum w:abstractNumId="21">
     <w:nsid w:val="33753C6B"/>
     <w:multiLevelType w:val="hybridMultilevel"/>
     <w:tmpl w:val="5ED2F2F6"/>
@@ -10252,7 +10288,7 @@
       </w:rPr>
     </w:lvl>
   </w:abstractNum>
-  <w:abstractNum w:abstractNumId="22" w15:restartNumberingAfterBreak="0">
+  <w:abstractNum w:abstractNumId="22">
     <w:nsid w:val="36564C99"/>
     <w:multiLevelType w:val="hybridMultilevel"/>
     <w:tmpl w:val="A6FCB888"/>
@@ -10392,7 +10428,7 @@
       </w:rPr>
     </w:lvl>
   </w:abstractNum>
-  <w:abstractNum w:abstractNumId="23" w15:restartNumberingAfterBreak="0">
+  <w:abstractNum w:abstractNumId="23">
     <w:nsid w:val="382A563B"/>
     <w:multiLevelType w:val="hybridMultilevel"/>
     <w:tmpl w:val="84A2CF92"/>
@@ -10531,7 +10567,7 @@
       </w:rPr>
     </w:lvl>
   </w:abstractNum>
-  <w:abstractNum w:abstractNumId="24" w15:restartNumberingAfterBreak="0">
+  <w:abstractNum w:abstractNumId="24">
     <w:nsid w:val="42002B6B"/>
     <w:multiLevelType w:val="hybridMultilevel"/>
     <w:tmpl w:val="5ED2F2F6"/>
@@ -10670,7 +10706,7 @@
       </w:rPr>
     </w:lvl>
   </w:abstractNum>
-  <w:abstractNum w:abstractNumId="25" w15:restartNumberingAfterBreak="0">
+  <w:abstractNum w:abstractNumId="25">
     <w:nsid w:val="47A546CD"/>
     <w:multiLevelType w:val="hybridMultilevel"/>
     <w:tmpl w:val="F472797A"/>
@@ -10783,7 +10819,7 @@
       </w:rPr>
     </w:lvl>
   </w:abstractNum>
-  <w:abstractNum w:abstractNumId="26" w15:restartNumberingAfterBreak="0">
+  <w:abstractNum w:abstractNumId="26">
     <w:nsid w:val="491F777D"/>
     <w:multiLevelType w:val="hybridMultilevel"/>
     <w:tmpl w:val="7950626E"/>
@@ -10923,7 +10959,7 @@
       </w:rPr>
     </w:lvl>
   </w:abstractNum>
-  <w:abstractNum w:abstractNumId="27" w15:restartNumberingAfterBreak="0">
+  <w:abstractNum w:abstractNumId="27">
     <w:nsid w:val="49F15A4A"/>
     <w:multiLevelType w:val="hybridMultilevel"/>
     <w:tmpl w:val="6414B346"/>
@@ -11010,7 +11046,7 @@
       </w:pPr>
     </w:lvl>
   </w:abstractNum>
-  <w:abstractNum w:abstractNumId="28" w15:restartNumberingAfterBreak="0">
+  <w:abstractNum w:abstractNumId="28">
     <w:nsid w:val="4C302095"/>
     <w:multiLevelType w:val="hybridMultilevel"/>
     <w:tmpl w:val="014C2202"/>
@@ -11123,7 +11159,7 @@
       </w:rPr>
     </w:lvl>
   </w:abstractNum>
-  <w:abstractNum w:abstractNumId="29" w15:restartNumberingAfterBreak="0">
+  <w:abstractNum w:abstractNumId="29">
     <w:nsid w:val="4D3A64BD"/>
     <w:multiLevelType w:val="hybridMultilevel"/>
     <w:tmpl w:val="84A2CF92"/>
@@ -11262,7 +11298,7 @@
       </w:rPr>
     </w:lvl>
   </w:abstractNum>
-  <w:abstractNum w:abstractNumId="30" w15:restartNumberingAfterBreak="0">
+  <w:abstractNum w:abstractNumId="30">
     <w:nsid w:val="4F5B2890"/>
     <w:multiLevelType w:val="hybridMultilevel"/>
     <w:tmpl w:val="9FAE4850"/>
@@ -11375,7 +11411,7 @@
       </w:rPr>
     </w:lvl>
   </w:abstractNum>
-  <w:abstractNum w:abstractNumId="31" w15:restartNumberingAfterBreak="0">
+  <w:abstractNum w:abstractNumId="31">
     <w:nsid w:val="50080CAD"/>
     <w:multiLevelType w:val="hybridMultilevel"/>
     <w:tmpl w:val="0E068292"/>
@@ -11488,7 +11524,7 @@
       </w:rPr>
     </w:lvl>
   </w:abstractNum>
-  <w:abstractNum w:abstractNumId="32" w15:restartNumberingAfterBreak="0">
+  <w:abstractNum w:abstractNumId="32">
     <w:nsid w:val="52915703"/>
     <w:multiLevelType w:val="hybridMultilevel"/>
     <w:tmpl w:val="87A2B9E2"/>
@@ -11601,7 +11637,7 @@
       </w:rPr>
     </w:lvl>
   </w:abstractNum>
-  <w:abstractNum w:abstractNumId="33" w15:restartNumberingAfterBreak="0">
+  <w:abstractNum w:abstractNumId="33">
     <w:nsid w:val="5507266E"/>
     <w:multiLevelType w:val="hybridMultilevel"/>
     <w:tmpl w:val="22522E3A"/>
@@ -11714,7 +11750,7 @@
       </w:rPr>
     </w:lvl>
   </w:abstractNum>
-  <w:abstractNum w:abstractNumId="34" w15:restartNumberingAfterBreak="0">
+  <w:abstractNum w:abstractNumId="34">
     <w:nsid w:val="55990837"/>
     <w:multiLevelType w:val="hybridMultilevel"/>
     <w:tmpl w:val="960254F8"/>
@@ -11827,7 +11863,7 @@
       </w:rPr>
     </w:lvl>
   </w:abstractNum>
-  <w:abstractNum w:abstractNumId="35" w15:restartNumberingAfterBreak="0">
+  <w:abstractNum w:abstractNumId="35">
     <w:nsid w:val="58003DAB"/>
     <w:multiLevelType w:val="hybridMultilevel"/>
     <w:tmpl w:val="84A2CF92"/>
@@ -11966,7 +12002,7 @@
       </w:rPr>
     </w:lvl>
   </w:abstractNum>
-  <w:abstractNum w:abstractNumId="36" w15:restartNumberingAfterBreak="0">
+  <w:abstractNum w:abstractNumId="36">
     <w:nsid w:val="59BF2B66"/>
     <w:multiLevelType w:val="hybridMultilevel"/>
     <w:tmpl w:val="3D76268E"/>
@@ -12079,7 +12115,7 @@
       </w:rPr>
     </w:lvl>
   </w:abstractNum>
-  <w:abstractNum w:abstractNumId="37" w15:restartNumberingAfterBreak="0">
+  <w:abstractNum w:abstractNumId="37">
     <w:nsid w:val="5F9A715F"/>
     <w:multiLevelType w:val="hybridMultilevel"/>
     <w:tmpl w:val="4B26630C"/>
@@ -12192,7 +12228,7 @@
       </w:rPr>
     </w:lvl>
   </w:abstractNum>
-  <w:abstractNum w:abstractNumId="38" w15:restartNumberingAfterBreak="0">
+  <w:abstractNum w:abstractNumId="38">
     <w:nsid w:val="68F53CD0"/>
     <w:multiLevelType w:val="hybridMultilevel"/>
     <w:tmpl w:val="C69E295E"/>
@@ -12331,7 +12367,7 @@
       </w:rPr>
     </w:lvl>
   </w:abstractNum>
-  <w:abstractNum w:abstractNumId="39" w15:restartNumberingAfterBreak="0">
+  <w:abstractNum w:abstractNumId="39">
     <w:nsid w:val="6B05625B"/>
     <w:multiLevelType w:val="hybridMultilevel"/>
     <w:tmpl w:val="866C69F6"/>
@@ -12444,7 +12480,7 @@
       </w:rPr>
     </w:lvl>
   </w:abstractNum>
-  <w:abstractNum w:abstractNumId="40" w15:restartNumberingAfterBreak="0">
+  <w:abstractNum w:abstractNumId="40">
     <w:nsid w:val="6D5B0EA8"/>
     <w:multiLevelType w:val="hybridMultilevel"/>
     <w:tmpl w:val="D3063C14"/>
@@ -12583,7 +12619,7 @@
       </w:rPr>
     </w:lvl>
   </w:abstractNum>
-  <w:abstractNum w:abstractNumId="41" w15:restartNumberingAfterBreak="0">
+  <w:abstractNum w:abstractNumId="41">
     <w:nsid w:val="6F084DD2"/>
     <w:multiLevelType w:val="hybridMultilevel"/>
     <w:tmpl w:val="8572F1AC"/>
@@ -12696,7 +12732,7 @@
       </w:rPr>
     </w:lvl>
   </w:abstractNum>
-  <w:abstractNum w:abstractNumId="42" w15:restartNumberingAfterBreak="0">
+  <w:abstractNum w:abstractNumId="42">
     <w:nsid w:val="72654A8B"/>
     <w:multiLevelType w:val="hybridMultilevel"/>
     <w:tmpl w:val="84A2CF92"/>
@@ -12835,7 +12871,7 @@
       </w:rPr>
     </w:lvl>
   </w:abstractNum>
-  <w:abstractNum w:abstractNumId="43" w15:restartNumberingAfterBreak="0">
+  <w:abstractNum w:abstractNumId="43">
     <w:nsid w:val="791F5DDE"/>
     <w:multiLevelType w:val="hybridMultilevel"/>
     <w:tmpl w:val="8D880544"/>
@@ -12927,7 +12963,7 @@
       </w:pPr>
     </w:lvl>
   </w:abstractNum>
-  <w:abstractNum w:abstractNumId="44" w15:restartNumberingAfterBreak="0">
+  <w:abstractNum w:abstractNumId="44">
     <w:nsid w:val="7A0155B4"/>
     <w:multiLevelType w:val="hybridMultilevel"/>
     <w:tmpl w:val="581A57DA"/>
@@ -13040,7 +13076,7 @@
       </w:rPr>
     </w:lvl>
   </w:abstractNum>
-  <w:abstractNum w:abstractNumId="45" w15:restartNumberingAfterBreak="0">
+  <w:abstractNum w:abstractNumId="45">
     <w:nsid w:val="7A7E04D9"/>
     <w:multiLevelType w:val="hybridMultilevel"/>
     <w:tmpl w:val="E47ADCB8"/>
@@ -13179,7 +13215,7 @@
       </w:rPr>
     </w:lvl>
   </w:abstractNum>
-  <w:abstractNum w:abstractNumId="46" w15:restartNumberingAfterBreak="0">
+  <w:abstractNum w:abstractNumId="46">
     <w:nsid w:val="7AF97CB6"/>
     <w:multiLevelType w:val="hybridMultilevel"/>
     <w:tmpl w:val="7812B4B8"/>
@@ -13265,7 +13301,7 @@
       </w:pPr>
     </w:lvl>
   </w:abstractNum>
-  <w:abstractNum w:abstractNumId="47" w15:restartNumberingAfterBreak="0">
+  <w:abstractNum w:abstractNumId="47">
     <w:nsid w:val="7D057537"/>
     <w:multiLevelType w:val="hybridMultilevel"/>
     <w:tmpl w:val="0C264E16"/>
@@ -13404,7 +13440,7 @@
       </w:rPr>
     </w:lvl>
   </w:abstractNum>
-  <w:abstractNum w:abstractNumId="48" w15:restartNumberingAfterBreak="0">
+  <w:abstractNum w:abstractNumId="48">
     <w:nsid w:val="7F257900"/>
     <w:multiLevelType w:val="hybridMultilevel"/>
     <w:tmpl w:val="6FD83560"/>
@@ -13694,7 +13730,7 @@
 </file>
 
 <file path=word/styles.xml><?xml version="1.0" encoding="utf-8"?>
-<w:styles xmlns:mc="http://schemas.openxmlformats.org/markup-compatibility/2006" xmlns:r="http://schemas.openxmlformats.org/officeDocument/2006/relationships" xmlns:w="http://schemas.openxmlformats.org/wordprocessingml/2006/main" xmlns:w14="http://schemas.microsoft.com/office/word/2010/wordml" xmlns:w15="http://schemas.microsoft.com/office/word/2012/wordml" xmlns:w16se="http://schemas.microsoft.com/office/word/2015/wordml/symex" mc:Ignorable="w14 w15 w16se">
+<w:styles xmlns:mc="http://schemas.openxmlformats.org/markup-compatibility/2006" xmlns:r="http://schemas.openxmlformats.org/officeDocument/2006/relationships" xmlns:w="http://schemas.openxmlformats.org/wordprocessingml/2006/main" xmlns:w14="http://schemas.microsoft.com/office/word/2010/wordml" mc:Ignorable="w14">
   <w:docDefaults>
     <w:rPrDefault>
       <w:rPr>
@@ -13710,380 +13746,144 @@
       </w:pPr>
     </w:pPrDefault>
   </w:docDefaults>
-  <w:latentStyles w:defLockedState="0" w:defUIPriority="99" w:defSemiHidden="0" w:defUnhideWhenUsed="0" w:defQFormat="0" w:count="373">
-    <w:lsdException w:name="Normal" w:uiPriority="0" w:qFormat="1"/>
-    <w:lsdException w:name="heading 1" w:uiPriority="9" w:qFormat="1"/>
-    <w:lsdException w:name="heading 2" w:semiHidden="1" w:uiPriority="9" w:unhideWhenUsed="1" w:qFormat="1"/>
-    <w:lsdException w:name="heading 3" w:semiHidden="1" w:uiPriority="9" w:unhideWhenUsed="1" w:qFormat="1"/>
-    <w:lsdException w:name="heading 4" w:semiHidden="1" w:uiPriority="9" w:unhideWhenUsed="1" w:qFormat="1"/>
-    <w:lsdException w:name="heading 5" w:semiHidden="1" w:uiPriority="9" w:unhideWhenUsed="1" w:qFormat="1"/>
-    <w:lsdException w:name="heading 6" w:semiHidden="1" w:uiPriority="9" w:unhideWhenUsed="1" w:qFormat="1"/>
-    <w:lsdException w:name="heading 7" w:semiHidden="1" w:uiPriority="9" w:unhideWhenUsed="1" w:qFormat="1"/>
-    <w:lsdException w:name="heading 8" w:semiHidden="1" w:uiPriority="9" w:unhideWhenUsed="1" w:qFormat="1"/>
-    <w:lsdException w:name="heading 9" w:semiHidden="1" w:uiPriority="9" w:unhideWhenUsed="1" w:qFormat="1"/>
-    <w:lsdException w:name="index 1" w:semiHidden="1" w:unhideWhenUsed="1"/>
-    <w:lsdException w:name="index 2" w:semiHidden="1" w:unhideWhenUsed="1"/>
-    <w:lsdException w:name="index 3" w:semiHidden="1" w:unhideWhenUsed="1"/>
-    <w:lsdException w:name="index 4" w:semiHidden="1" w:unhideWhenUsed="1"/>
-    <w:lsdException w:name="index 5" w:semiHidden="1" w:unhideWhenUsed="1"/>
-    <w:lsdException w:name="index 6" w:semiHidden="1" w:unhideWhenUsed="1"/>
-    <w:lsdException w:name="index 7" w:semiHidden="1" w:unhideWhenUsed="1"/>
-    <w:lsdException w:name="index 8" w:semiHidden="1" w:unhideWhenUsed="1"/>
-    <w:lsdException w:name="index 9" w:semiHidden="1" w:unhideWhenUsed="1"/>
-    <w:lsdException w:name="toc 1" w:semiHidden="1" w:uiPriority="39" w:unhideWhenUsed="1"/>
-    <w:lsdException w:name="toc 2" w:semiHidden="1" w:uiPriority="39" w:unhideWhenUsed="1"/>
-    <w:lsdException w:name="toc 3" w:semiHidden="1" w:uiPriority="39" w:unhideWhenUsed="1"/>
-    <w:lsdException w:name="toc 4" w:semiHidden="1" w:uiPriority="39" w:unhideWhenUsed="1"/>
-    <w:lsdException w:name="toc 5" w:semiHidden="1" w:uiPriority="39" w:unhideWhenUsed="1"/>
-    <w:lsdException w:name="toc 6" w:semiHidden="1" w:uiPriority="39" w:unhideWhenUsed="1"/>
-    <w:lsdException w:name="toc 7" w:semiHidden="1" w:uiPriority="39" w:unhideWhenUsed="1"/>
-    <w:lsdException w:name="toc 8" w:semiHidden="1" w:uiPriority="39" w:unhideWhenUsed="1"/>
-    <w:lsdException w:name="toc 9" w:semiHidden="1" w:uiPriority="39" w:unhideWhenUsed="1"/>
-    <w:lsdException w:name="Normal Indent" w:semiHidden="1" w:unhideWhenUsed="1"/>
-    <w:lsdException w:name="footnote text" w:semiHidden="1" w:unhideWhenUsed="1"/>
-    <w:lsdException w:name="annotation text" w:semiHidden="1" w:unhideWhenUsed="1"/>
-    <w:lsdException w:name="header" w:semiHidden="1" w:unhideWhenUsed="1"/>
-    <w:lsdException w:name="footer" w:semiHidden="1" w:unhideWhenUsed="1"/>
-    <w:lsdException w:name="index heading" w:semiHidden="1" w:unhideWhenUsed="1"/>
-    <w:lsdException w:name="caption" w:semiHidden="1" w:uiPriority="35" w:unhideWhenUsed="1" w:qFormat="1"/>
-    <w:lsdException w:name="table of figures" w:semiHidden="1" w:unhideWhenUsed="1"/>
-    <w:lsdException w:name="envelope address" w:semiHidden="1" w:unhideWhenUsed="1"/>
-    <w:lsdException w:name="envelope return" w:semiHidden="1" w:unhideWhenUsed="1"/>
-    <w:lsdException w:name="footnote reference" w:semiHidden="1" w:unhideWhenUsed="1"/>
-    <w:lsdException w:name="annotation reference" w:semiHidden="1" w:unhideWhenUsed="1"/>
-    <w:lsdException w:name="line number" w:semiHidden="1" w:unhideWhenUsed="1"/>
-    <w:lsdException w:name="page number" w:semiHidden="1" w:unhideWhenUsed="1"/>
-    <w:lsdException w:name="endnote reference" w:semiHidden="1" w:unhideWhenUsed="1"/>
-    <w:lsdException w:name="endnote text" w:semiHidden="1" w:unhideWhenUsed="1"/>
-    <w:lsdException w:name="table of authorities" w:semiHidden="1" w:unhideWhenUsed="1"/>
-    <w:lsdException w:name="macro" w:semiHidden="1" w:unhideWhenUsed="1"/>
-    <w:lsdException w:name="toa heading" w:semiHidden="1" w:unhideWhenUsed="1"/>
-    <w:lsdException w:name="List" w:semiHidden="1" w:unhideWhenUsed="1"/>
-    <w:lsdException w:name="List Bullet" w:semiHidden="1" w:unhideWhenUsed="1"/>
-    <w:lsdException w:name="List Number" w:semiHidden="1" w:unhideWhenUsed="1"/>
-    <w:lsdException w:name="List 2" w:semiHidden="1" w:unhideWhenUsed="1"/>
-    <w:lsdException w:name="List 3" w:semiHidden="1" w:unhideWhenUsed="1"/>
-    <w:lsdException w:name="List 4" w:semiHidden="1" w:unhideWhenUsed="1"/>
-    <w:lsdException w:name="List 5" w:semiHidden="1" w:unhideWhenUsed="1"/>
-    <w:lsdException w:name="List Bullet 2" w:semiHidden="1" w:unhideWhenUsed="1"/>
-    <w:lsdException w:name="List Bullet 3" w:semiHidden="1" w:unhideWhenUsed="1"/>
-    <w:lsdException w:name="List Bullet 4" w:semiHidden="1" w:unhideWhenUsed="1"/>
-    <w:lsdException w:name="List Bullet 5" w:semiHidden="1" w:unhideWhenUsed="1"/>
-    <w:lsdException w:name="List Number 2" w:semiHidden="1" w:unhideWhenUsed="1"/>
-    <w:lsdException w:name="List Number 3" w:semiHidden="1" w:unhideWhenUsed="1"/>
-    <w:lsdException w:name="List Number 4" w:semiHidden="1" w:unhideWhenUsed="1"/>
-    <w:lsdException w:name="List Number 5" w:semiHidden="1" w:unhideWhenUsed="1"/>
-    <w:lsdException w:name="Title" w:uiPriority="10"/>
-    <w:lsdException w:name="Closing" w:semiHidden="1" w:unhideWhenUsed="1"/>
-    <w:lsdException w:name="Signature" w:semiHidden="1" w:unhideWhenUsed="1"/>
-    <w:lsdException w:name="Default Paragraph Font" w:semiHidden="1" w:uiPriority="1" w:unhideWhenUsed="1"/>
-    <w:lsdException w:name="Body Text" w:semiHidden="1" w:unhideWhenUsed="1"/>
-    <w:lsdException w:name="Body Text Indent" w:semiHidden="1" w:unhideWhenUsed="1"/>
-    <w:lsdException w:name="List Continue" w:semiHidden="1" w:unhideWhenUsed="1"/>
-    <w:lsdException w:name="List Continue 2" w:semiHidden="1" w:unhideWhenUsed="1"/>
-    <w:lsdException w:name="List Continue 3" w:semiHidden="1" w:unhideWhenUsed="1"/>
-    <w:lsdException w:name="List Continue 4" w:semiHidden="1" w:unhideWhenUsed="1"/>
-    <w:lsdException w:name="List Continue 5" w:semiHidden="1" w:unhideWhenUsed="1"/>
-    <w:lsdException w:name="Message Header" w:semiHidden="1" w:unhideWhenUsed="1"/>
-    <w:lsdException w:name="Subtitle" w:uiPriority="11"/>
-    <w:lsdException w:name="Salutation" w:semiHidden="1" w:unhideWhenUsed="1"/>
-    <w:lsdException w:name="Date" w:semiHidden="1" w:unhideWhenUsed="1"/>
-    <w:lsdException w:name="Body Text First Indent" w:semiHidden="1" w:unhideWhenUsed="1"/>
-    <w:lsdException w:name="Body Text First Indent 2" w:semiHidden="1" w:unhideWhenUsed="1"/>
-    <w:lsdException w:name="Note Heading" w:semiHidden="1" w:unhideWhenUsed="1"/>
-    <w:lsdException w:name="Body Text 2" w:semiHidden="1" w:unhideWhenUsed="1"/>
-    <w:lsdException w:name="Body Text 3" w:semiHidden="1" w:unhideWhenUsed="1"/>
-    <w:lsdException w:name="Body Text Indent 2" w:semiHidden="1" w:unhideWhenUsed="1"/>
-    <w:lsdException w:name="Body Text Indent 3" w:semiHidden="1" w:unhideWhenUsed="1"/>
-    <w:lsdException w:name="Block Text" w:semiHidden="1" w:unhideWhenUsed="1"/>
-    <w:lsdException w:name="Hyperlink" w:semiHidden="1" w:unhideWhenUsed="1"/>
-    <w:lsdException w:name="FollowedHyperlink" w:semiHidden="1" w:unhideWhenUsed="1"/>
-    <w:lsdException w:name="Strong" w:uiPriority="22" w:qFormat="1"/>
-    <w:lsdException w:name="Emphasis" w:uiPriority="20"/>
-    <w:lsdException w:name="Document Map" w:semiHidden="1" w:unhideWhenUsed="1"/>
-    <w:lsdException w:name="Plain Text" w:semiHidden="1" w:unhideWhenUsed="1"/>
-    <w:lsdException w:name="E-mail Signature" w:semiHidden="1" w:unhideWhenUsed="1"/>
-    <w:lsdException w:name="HTML Top of Form" w:semiHidden="1" w:unhideWhenUsed="1"/>
-    <w:lsdException w:name="HTML Bottom of Form" w:semiHidden="1" w:unhideWhenUsed="1"/>
-    <w:lsdException w:name="Normal (Web)" w:semiHidden="1" w:unhideWhenUsed="1"/>
-    <w:lsdException w:name="HTML Acronym" w:semiHidden="1" w:unhideWhenUsed="1"/>
-    <w:lsdException w:name="HTML Address" w:semiHidden="1" w:unhideWhenUsed="1"/>
-    <w:lsdException w:name="HTML Cite" w:semiHidden="1" w:unhideWhenUsed="1"/>
-    <w:lsdException w:name="HTML Code" w:semiHidden="1" w:unhideWhenUsed="1"/>
-    <w:lsdException w:name="HTML Definition" w:semiHidden="1" w:unhideWhenUsed="1"/>
-    <w:lsdException w:name="HTML Keyboard" w:semiHidden="1" w:unhideWhenUsed="1"/>
-    <w:lsdException w:name="HTML Preformatted" w:semiHidden="1" w:unhideWhenUsed="1"/>
-    <w:lsdException w:name="HTML Sample" w:semiHidden="1" w:unhideWhenUsed="1"/>
-    <w:lsdException w:name="HTML Typewriter" w:semiHidden="1" w:unhideWhenUsed="1"/>
-    <w:lsdException w:name="HTML Variable" w:semiHidden="1" w:unhideWhenUsed="1"/>
-    <w:lsdException w:name="Normal Table" w:semiHidden="1" w:unhideWhenUsed="1"/>
-    <w:lsdException w:name="annotation subject" w:semiHidden="1" w:unhideWhenUsed="1"/>
-    <w:lsdException w:name="No List" w:semiHidden="1" w:unhideWhenUsed="1"/>
-    <w:lsdException w:name="Outline List 1" w:semiHidden="1" w:unhideWhenUsed="1"/>
-    <w:lsdException w:name="Outline List 2" w:semiHidden="1" w:unhideWhenUsed="1"/>
-    <w:lsdException w:name="Outline List 3" w:semiHidden="1" w:unhideWhenUsed="1"/>
-    <w:lsdException w:name="Table Simple 1" w:semiHidden="1" w:unhideWhenUsed="1"/>
-    <w:lsdException w:name="Table Simple 2" w:semiHidden="1" w:unhideWhenUsed="1"/>
-    <w:lsdException w:name="Table Simple 3" w:semiHidden="1" w:unhideWhenUsed="1"/>
-    <w:lsdException w:name="Table Classic 1" w:semiHidden="1" w:unhideWhenUsed="1"/>
-    <w:lsdException w:name="Table Classic 2" w:semiHidden="1" w:unhideWhenUsed="1"/>
-    <w:lsdException w:name="Table Classic 3" w:semiHidden="1" w:unhideWhenUsed="1"/>
-    <w:lsdException w:name="Table Classic 4" w:semiHidden="1" w:unhideWhenUsed="1"/>
-    <w:lsdException w:name="Table Colorful 1" w:semiHidden="1" w:unhideWhenUsed="1"/>
-    <w:lsdException w:name="Table Colorful 2" w:semiHidden="1" w:unhideWhenUsed="1"/>
-    <w:lsdException w:name="Table Colorful 3" w:semiHidden="1" w:unhideWhenUsed="1"/>
-    <w:lsdException w:name="Table Columns 1" w:semiHidden="1" w:unhideWhenUsed="1"/>
-    <w:lsdException w:name="Table Columns 2" w:semiHidden="1" w:unhideWhenUsed="1"/>
-    <w:lsdException w:name="Table Columns 3" w:semiHidden="1" w:unhideWhenUsed="1"/>
-    <w:lsdException w:name="Table Columns 4" w:semiHidden="1" w:unhideWhenUsed="1"/>
-    <w:lsdException w:name="Table Columns 5" w:semiHidden="1" w:unhideWhenUsed="1"/>
-    <w:lsdException w:name="Table Grid 1" w:semiHidden="1" w:unhideWhenUsed="1"/>
-    <w:lsdException w:name="Table Grid 2" w:semiHidden="1" w:unhideWhenUsed="1"/>
-    <w:lsdException w:name="Table Grid 3" w:semiHidden="1" w:unhideWhenUsed="1"/>
-    <w:lsdException w:name="Table Grid 4" w:semiHidden="1" w:unhideWhenUsed="1"/>
-    <w:lsdException w:name="Table Grid 5" w:semiHidden="1" w:unhideWhenUsed="1"/>
-    <w:lsdException w:name="Table Grid 6" w:semiHidden="1" w:unhideWhenUsed="1"/>
-    <w:lsdException w:name="Table Grid 7" w:semiHidden="1" w:unhideWhenUsed="1"/>
-    <w:lsdException w:name="Table Grid 8" w:semiHidden="1" w:unhideWhenUsed="1"/>
-    <w:lsdException w:name="Table List 1" w:semiHidden="1" w:unhideWhenUsed="1"/>
-    <w:lsdException w:name="Table List 2" w:semiHidden="1" w:unhideWhenUsed="1"/>
-    <w:lsdException w:name="Table List 3" w:semiHidden="1" w:unhideWhenUsed="1"/>
-    <w:lsdException w:name="Table List 4" w:semiHidden="1" w:unhideWhenUsed="1"/>
-    <w:lsdException w:name="Table List 5" w:semiHidden="1" w:unhideWhenUsed="1"/>
-    <w:lsdException w:name="Table List 6" w:semiHidden="1" w:unhideWhenUsed="1"/>
-    <w:lsdException w:name="Table List 7" w:semiHidden="1" w:unhideWhenUsed="1"/>
-    <w:lsdException w:name="Table List 8" w:semiHidden="1" w:unhideWhenUsed="1"/>
-    <w:lsdException w:name="Table 3D effects 1" w:semiHidden="1" w:unhideWhenUsed="1"/>
-    <w:lsdException w:name="Table 3D effects 2" w:semiHidden="1" w:unhideWhenUsed="1"/>
-    <w:lsdException w:name="Table 3D effects 3" w:semiHidden="1" w:unhideWhenUsed="1"/>
-    <w:lsdException w:name="Table Contemporary" w:semiHidden="1" w:unhideWhenUsed="1"/>
-    <w:lsdException w:name="Table Elegant" w:semiHidden="1" w:unhideWhenUsed="1"/>
-    <w:lsdException w:name="Table Professional" w:semiHidden="1" w:unhideWhenUsed="1"/>
-    <w:lsdException w:name="Table Subtle 1" w:semiHidden="1" w:unhideWhenUsed="1"/>
-    <w:lsdException w:name="Table Subtle 2" w:semiHidden="1" w:unhideWhenUsed="1"/>
-    <w:lsdException w:name="Table Web 1" w:semiHidden="1" w:unhideWhenUsed="1"/>
-    <w:lsdException w:name="Table Web 2" w:semiHidden="1" w:unhideWhenUsed="1"/>
-    <w:lsdException w:name="Table Web 3" w:semiHidden="1" w:unhideWhenUsed="1"/>
-    <w:lsdException w:name="Balloon Text" w:semiHidden="1" w:unhideWhenUsed="1"/>
-    <w:lsdException w:name="Table Grid" w:uiPriority="59"/>
-    <w:lsdException w:name="Table Theme" w:semiHidden="1" w:unhideWhenUsed="1"/>
-    <w:lsdException w:name="Placeholder Text" w:semiHidden="1"/>
-    <w:lsdException w:name="No Spacing" w:uiPriority="1"/>
-    <w:lsdException w:name="Light Shading" w:uiPriority="60"/>
-    <w:lsdException w:name="Light List" w:uiPriority="61"/>
-    <w:lsdException w:name="Light Grid" w:uiPriority="62"/>
-    <w:lsdException w:name="Medium Shading 1" w:uiPriority="63"/>
-    <w:lsdException w:name="Medium Shading 2" w:uiPriority="64"/>
-    <w:lsdException w:name="Medium List 1" w:uiPriority="65"/>
-    <w:lsdException w:name="Medium List 2" w:uiPriority="66"/>
-    <w:lsdException w:name="Medium Grid 1" w:uiPriority="67"/>
-    <w:lsdException w:name="Medium Grid 2" w:uiPriority="68"/>
-    <w:lsdException w:name="Medium Grid 3" w:uiPriority="69"/>
-    <w:lsdException w:name="Dark List" w:uiPriority="70"/>
-    <w:lsdException w:name="Colorful Shading" w:uiPriority="71"/>
-    <w:lsdException w:name="Colorful List" w:uiPriority="72"/>
-    <w:lsdException w:name="Colorful Grid" w:uiPriority="73"/>
-    <w:lsdException w:name="Light Shading Accent 1" w:uiPriority="60"/>
-    <w:lsdException w:name="Light List Accent 1" w:uiPriority="61"/>
-    <w:lsdException w:name="Light Grid Accent 1" w:uiPriority="62"/>
-    <w:lsdException w:name="Medium Shading 1 Accent 1" w:uiPriority="63"/>
-    <w:lsdException w:name="Medium Shading 2 Accent 1" w:uiPriority="64"/>
-    <w:lsdException w:name="Medium List 1 Accent 1" w:uiPriority="65"/>
-    <w:lsdException w:name="Revision" w:semiHidden="1"/>
-    <w:lsdException w:name="List Paragraph" w:uiPriority="34" w:qFormat="1"/>
-    <w:lsdException w:name="Quote" w:uiPriority="29"/>
-    <w:lsdException w:name="Intense Quote" w:uiPriority="30"/>
-    <w:lsdException w:name="Medium List 2 Accent 1" w:uiPriority="66"/>
-    <w:lsdException w:name="Medium Grid 1 Accent 1" w:uiPriority="67"/>
-    <w:lsdException w:name="Medium Grid 2 Accent 1" w:uiPriority="68"/>
-    <w:lsdException w:name="Medium Grid 3 Accent 1" w:uiPriority="69"/>
-    <w:lsdException w:name="Dark List Accent 1" w:uiPriority="70"/>
-    <w:lsdException w:name="Colorful Shading Accent 1" w:uiPriority="71"/>
-    <w:lsdException w:name="Colorful List Accent 1" w:uiPriority="72"/>
-    <w:lsdException w:name="Colorful Grid Accent 1" w:uiPriority="73"/>
-    <w:lsdException w:name="Light Shading Accent 2" w:uiPriority="60"/>
-    <w:lsdException w:name="Light List Accent 2" w:uiPriority="61"/>
-    <w:lsdException w:name="Light Grid Accent 2" w:uiPriority="62"/>
-    <w:lsdException w:name="Medium Shading 1 Accent 2" w:uiPriority="63"/>
-    <w:lsdException w:name="Medium Shading 2 Accent 2" w:uiPriority="64"/>
-    <w:lsdException w:name="Medium List 1 Accent 2" w:uiPriority="65"/>
-    <w:lsdException w:name="Medium List 2 Accent 2" w:uiPriority="66"/>
-    <w:lsdException w:name="Medium Grid 1 Accent 2" w:uiPriority="67"/>
-    <w:lsdException w:name="Medium Grid 2 Accent 2" w:uiPriority="68"/>
-    <w:lsdException w:name="Medium Grid 3 Accent 2" w:uiPriority="69"/>
-    <w:lsdException w:name="Dark List Accent 2" w:uiPriority="70"/>
-    <w:lsdException w:name="Colorful Shading Accent 2" w:uiPriority="71"/>
-    <w:lsdException w:name="Colorful List Accent 2" w:uiPriority="72"/>
-    <w:lsdException w:name="Colorful Grid Accent 2" w:uiPriority="73"/>
-    <w:lsdException w:name="Light Shading Accent 3" w:uiPriority="60"/>
-    <w:lsdException w:name="Light List Accent 3" w:uiPriority="61"/>
-    <w:lsdException w:name="Light Grid Accent 3" w:uiPriority="62"/>
-    <w:lsdException w:name="Medium Shading 1 Accent 3" w:uiPriority="63"/>
-    <w:lsdException w:name="Medium Shading 2 Accent 3" w:uiPriority="64"/>
-    <w:lsdException w:name="Medium List 1 Accent 3" w:uiPriority="65"/>
-    <w:lsdException w:name="Medium List 2 Accent 3" w:uiPriority="66"/>
-    <w:lsdException w:name="Medium Grid 1 Accent 3" w:uiPriority="67"/>
-    <w:lsdException w:name="Medium Grid 2 Accent 3" w:uiPriority="68"/>
-    <w:lsdException w:name="Medium Grid 3 Accent 3" w:uiPriority="69"/>
-    <w:lsdException w:name="Dark List Accent 3" w:uiPriority="70"/>
-    <w:lsdException w:name="Colorful Shading Accent 3" w:uiPriority="71"/>
-    <w:lsdException w:name="Colorful List Accent 3" w:uiPriority="72"/>
-    <w:lsdException w:name="Colorful Grid Accent 3" w:uiPriority="73"/>
-    <w:lsdException w:name="Light Shading Accent 4" w:uiPriority="60"/>
-    <w:lsdException w:name="Light List Accent 4" w:uiPriority="61"/>
-    <w:lsdException w:name="Light Grid Accent 4" w:uiPriority="62"/>
-    <w:lsdException w:name="Medium Shading 1 Accent 4" w:uiPriority="63"/>
-    <w:lsdException w:name="Medium Shading 2 Accent 4" w:uiPriority="64"/>
-    <w:lsdException w:name="Medium List 1 Accent 4" w:uiPriority="65"/>
-    <w:lsdException w:name="Medium List 2 Accent 4" w:uiPriority="66"/>
-    <w:lsdException w:name="Medium Grid 1 Accent 4" w:uiPriority="67"/>
-    <w:lsdException w:name="Medium Grid 2 Accent 4" w:uiPriority="68"/>
-    <w:lsdException w:name="Medium Grid 3 Accent 4" w:uiPriority="69"/>
-    <w:lsdException w:name="Dark List Accent 4" w:uiPriority="70"/>
-    <w:lsdException w:name="Colorful Shading Accent 4" w:uiPriority="71"/>
-    <w:lsdException w:name="Colorful List Accent 4" w:uiPriority="72"/>
-    <w:lsdException w:name="Colorful Grid Accent 4" w:uiPriority="73"/>
-    <w:lsdException w:name="Light Shading Accent 5" w:uiPriority="60"/>
-    <w:lsdException w:name="Light List Accent 5" w:uiPriority="61"/>
-    <w:lsdException w:name="Light Grid Accent 5" w:uiPriority="62"/>
-    <w:lsdException w:name="Medium Shading 1 Accent 5" w:uiPriority="63"/>
-    <w:lsdException w:name="Medium Shading 2 Accent 5" w:uiPriority="64"/>
-    <w:lsdException w:name="Medium List 1 Accent 5" w:uiPriority="65"/>
-    <w:lsdException w:name="Medium List 2 Accent 5" w:uiPriority="66"/>
-    <w:lsdException w:name="Medium Grid 1 Accent 5" w:uiPriority="67"/>
-    <w:lsdException w:name="Medium Grid 2 Accent 5" w:uiPriority="68"/>
-    <w:lsdException w:name="Medium Grid 3 Accent 5" w:uiPriority="69"/>
-    <w:lsdException w:name="Dark List Accent 5" w:uiPriority="70"/>
-    <w:lsdException w:name="Colorful Shading Accent 5" w:uiPriority="71"/>
-    <w:lsdException w:name="Colorful List Accent 5" w:uiPriority="72"/>
-    <w:lsdException w:name="Colorful Grid Accent 5" w:uiPriority="73"/>
-    <w:lsdException w:name="Light Shading Accent 6" w:uiPriority="60"/>
-    <w:lsdException w:name="Light List Accent 6" w:uiPriority="61"/>
-    <w:lsdException w:name="Light Grid Accent 6" w:uiPriority="62"/>
-    <w:lsdException w:name="Medium Shading 1 Accent 6" w:uiPriority="63"/>
-    <w:lsdException w:name="Medium Shading 2 Accent 6" w:uiPriority="64"/>
-    <w:lsdException w:name="Medium List 1 Accent 6" w:uiPriority="65"/>
-    <w:lsdException w:name="Medium List 2 Accent 6" w:uiPriority="66"/>
-    <w:lsdException w:name="Medium Grid 1 Accent 6" w:uiPriority="67"/>
-    <w:lsdException w:name="Medium Grid 2 Accent 6" w:uiPriority="68"/>
-    <w:lsdException w:name="Medium Grid 3 Accent 6" w:uiPriority="69"/>
-    <w:lsdException w:name="Dark List Accent 6" w:uiPriority="70"/>
-    <w:lsdException w:name="Colorful Shading Accent 6" w:uiPriority="71"/>
-    <w:lsdException w:name="Colorful List Accent 6" w:uiPriority="72"/>
-    <w:lsdException w:name="Colorful Grid Accent 6" w:uiPriority="73"/>
-    <w:lsdException w:name="Subtle Emphasis" w:uiPriority="19"/>
-    <w:lsdException w:name="Intense Emphasis" w:uiPriority="21"/>
-    <w:lsdException w:name="Subtle Reference" w:uiPriority="31"/>
-    <w:lsdException w:name="Intense Reference" w:uiPriority="32"/>
-    <w:lsdException w:name="Book Title" w:uiPriority="33"/>
-    <w:lsdException w:name="Bibliography" w:semiHidden="1" w:uiPriority="37" w:unhideWhenUsed="1"/>
-    <w:lsdException w:name="TOC Heading" w:semiHidden="1" w:uiPriority="39" w:unhideWhenUsed="1" w:qFormat="1"/>
-    <w:lsdException w:name="Plain Table 1" w:uiPriority="41"/>
-    <w:lsdException w:name="Plain Table 2" w:uiPriority="42"/>
-    <w:lsdException w:name="Plain Table 3" w:uiPriority="43"/>
-    <w:lsdException w:name="Plain Table 4" w:uiPriority="44"/>
-    <w:lsdException w:name="Plain Table 5" w:uiPriority="45"/>
-    <w:lsdException w:name="Grid Table Light" w:uiPriority="40"/>
-    <w:lsdException w:name="Grid Table 1 Light" w:uiPriority="46"/>
-    <w:lsdException w:name="Grid Table 2" w:uiPriority="47"/>
-    <w:lsdException w:name="Grid Table 3" w:uiPriority="48"/>
-    <w:lsdException w:name="Grid Table 4" w:uiPriority="49"/>
-    <w:lsdException w:name="Grid Table 5 Dark" w:uiPriority="50"/>
-    <w:lsdException w:name="Grid Table 6 Colorful" w:uiPriority="51"/>
-    <w:lsdException w:name="Grid Table 7 Colorful" w:uiPriority="52"/>
-    <w:lsdException w:name="Grid Table 1 Light Accent 1" w:uiPriority="46"/>
-    <w:lsdException w:name="Grid Table 2 Accent 1" w:uiPriority="47"/>
-    <w:lsdException w:name="Grid Table 3 Accent 1" w:uiPriority="48"/>
-    <w:lsdException w:name="Grid Table 4 Accent 1" w:uiPriority="49"/>
-    <w:lsdException w:name="Grid Table 5 Dark Accent 1" w:uiPriority="50"/>
-    <w:lsdException w:name="Grid Table 6 Colorful Accent 1" w:uiPriority="51"/>
-    <w:lsdException w:name="Grid Table 7 Colorful Accent 1" w:uiPriority="52"/>
-    <w:lsdException w:name="Grid Table 1 Light Accent 2" w:uiPriority="46"/>
-    <w:lsdException w:name="Grid Table 2 Accent 2" w:uiPriority="47"/>
-    <w:lsdException w:name="Grid Table 3 Accent 2" w:uiPriority="48"/>
-    <w:lsdException w:name="Grid Table 4 Accent 2" w:uiPriority="49"/>
-    <w:lsdException w:name="Grid Table 5 Dark Accent 2" w:uiPriority="50"/>
-    <w:lsdException w:name="Grid Table 6 Colorful Accent 2" w:uiPriority="51"/>
-    <w:lsdException w:name="Grid Table 7 Colorful Accent 2" w:uiPriority="52"/>
-    <w:lsdException w:name="Grid Table 1 Light Accent 3" w:uiPriority="46"/>
-    <w:lsdException w:name="Grid Table 2 Accent 3" w:uiPriority="47"/>
-    <w:lsdException w:name="Grid Table 3 Accent 3" w:uiPriority="48"/>
-    <w:lsdException w:name="Grid Table 4 Accent 3" w:uiPriority="49"/>
-    <w:lsdException w:name="Grid Table 5 Dark Accent 3" w:uiPriority="50"/>
-    <w:lsdException w:name="Grid Table 6 Colorful Accent 3" w:uiPriority="51"/>
-    <w:lsdException w:name="Grid Table 7 Colorful Accent 3" w:uiPriority="52"/>
-    <w:lsdException w:name="Grid Table 1 Light Accent 4" w:uiPriority="46"/>
-    <w:lsdException w:name="Grid Table 2 Accent 4" w:uiPriority="47"/>
-    <w:lsdException w:name="Grid Table 3 Accent 4" w:uiPriority="48"/>
-    <w:lsdException w:name="Grid Table 4 Accent 4" w:uiPriority="49"/>
-    <w:lsdException w:name="Grid Table 5 Dark Accent 4" w:uiPriority="50"/>
-    <w:lsdException w:name="Grid Table 6 Colorful Accent 4" w:uiPriority="51"/>
-    <w:lsdException w:name="Grid Table 7 Colorful Accent 4" w:uiPriority="52"/>
-    <w:lsdException w:name="Grid Table 1 Light Accent 5" w:uiPriority="46"/>
-    <w:lsdException w:name="Grid Table 2 Accent 5" w:uiPriority="47"/>
-    <w:lsdException w:name="Grid Table 3 Accent 5" w:uiPriority="48"/>
-    <w:lsdException w:name="Grid Table 4 Accent 5" w:uiPriority="49"/>
-    <w:lsdException w:name="Grid Table 5 Dark Accent 5" w:uiPriority="50"/>
-    <w:lsdException w:name="Grid Table 6 Colorful Accent 5" w:uiPriority="51"/>
-    <w:lsdException w:name="Grid Table 7 Colorful Accent 5" w:uiPriority="52"/>
-    <w:lsdException w:name="Grid Table 1 Light Accent 6" w:uiPriority="46"/>
-    <w:lsdException w:name="Grid Table 2 Accent 6" w:uiPriority="47"/>
-    <w:lsdException w:name="Grid Table 3 Accent 6" w:uiPriority="48"/>
-    <w:lsdException w:name="Grid Table 4 Accent 6" w:uiPriority="49"/>
-    <w:lsdException w:name="Grid Table 5 Dark Accent 6" w:uiPriority="50"/>
-    <w:lsdException w:name="Grid Table 6 Colorful Accent 6" w:uiPriority="51"/>
-    <w:lsdException w:name="Grid Table 7 Colorful Accent 6" w:uiPriority="52"/>
-    <w:lsdException w:name="List Table 1 Light" w:uiPriority="46"/>
-    <w:lsdException w:name="List Table 2" w:uiPriority="47"/>
-    <w:lsdException w:name="List Table 3" w:uiPriority="48"/>
-    <w:lsdException w:name="List Table 4" w:uiPriority="49"/>
-    <w:lsdException w:name="List Table 5 Dark" w:uiPriority="50"/>
-    <w:lsdException w:name="List Table 6 Colorful" w:uiPriority="51"/>
-    <w:lsdException w:name="List Table 7 Colorful" w:uiPriority="52"/>
-    <w:lsdException w:name="List Table 1 Light Accent 1" w:uiPriority="46"/>
-    <w:lsdException w:name="List Table 2 Accent 1" w:uiPriority="47"/>
-    <w:lsdException w:name="List Table 3 Accent 1" w:uiPriority="48"/>
-    <w:lsdException w:name="List Table 4 Accent 1" w:uiPriority="49"/>
-    <w:lsdException w:name="List Table 5 Dark Accent 1" w:uiPriority="50"/>
-    <w:lsdException w:name="List Table 6 Colorful Accent 1" w:uiPriority="51"/>
-    <w:lsdException w:name="List Table 7 Colorful Accent 1" w:uiPriority="52"/>
-    <w:lsdException w:name="List Table 1 Light Accent 2" w:uiPriority="46"/>
-    <w:lsdException w:name="List Table 2 Accent 2" w:uiPriority="47"/>
-    <w:lsdException w:name="List Table 3 Accent 2" w:uiPriority="48"/>
-    <w:lsdException w:name="List Table 4 Accent 2" w:uiPriority="49"/>
-    <w:lsdException w:name="List Table 5 Dark Accent 2" w:uiPriority="50"/>
-    <w:lsdException w:name="List Table 6 Colorful Accent 2" w:uiPriority="51"/>
-    <w:lsdException w:name="List Table 7 Colorful Accent 2" w:uiPriority="52"/>
-    <w:lsdException w:name="List Table 1 Light Accent 3" w:uiPriority="46"/>
-    <w:lsdException w:name="List Table 2 Accent 3" w:uiPriority="47"/>
-    <w:lsdException w:name="List Table 3 Accent 3" w:uiPriority="48"/>
-    <w:lsdException w:name="List Table 4 Accent 3" w:uiPriority="49"/>
-    <w:lsdException w:name="List Table 5 Dark Accent 3" w:uiPriority="50"/>
-    <w:lsdException w:name="List Table 6 Colorful Accent 3" w:uiPriority="51"/>
-    <w:lsdException w:name="List Table 7 Colorful Accent 3" w:uiPriority="52"/>
-    <w:lsdException w:name="List Table 1 Light Accent 4" w:uiPriority="46"/>
-    <w:lsdException w:name="List Table 2 Accent 4" w:uiPriority="47"/>
-    <w:lsdException w:name="List Table 3 Accent 4" w:uiPriority="48"/>
-    <w:lsdException w:name="List Table 4 Accent 4" w:uiPriority="49"/>
-    <w:lsdException w:name="List Table 5 Dark Accent 4" w:uiPriority="50"/>
-    <w:lsdException w:name="List Table 6 Colorful Accent 4" w:uiPriority="51"/>
-    <w:lsdException w:name="List Table 7 Colorful Accent 4" w:uiPriority="52"/>
-    <w:lsdException w:name="List Table 1 Light Accent 5" w:uiPriority="46"/>
-    <w:lsdException w:name="List Table 2 Accent 5" w:uiPriority="47"/>
-    <w:lsdException w:name="List Table 3 Accent 5" w:uiPriority="48"/>
-    <w:lsdException w:name="List Table 4 Accent 5" w:uiPriority="49"/>
-    <w:lsdException w:name="List Table 5 Dark Accent 5" w:uiPriority="50"/>
-    <w:lsdException w:name="List Table 6 Colorful Accent 5" w:uiPriority="51"/>
-    <w:lsdException w:name="List Table 7 Colorful Accent 5" w:uiPriority="52"/>
-    <w:lsdException w:name="List Table 1 Light Accent 6" w:uiPriority="46"/>
-    <w:lsdException w:name="List Table 2 Accent 6" w:uiPriority="47"/>
-    <w:lsdException w:name="List Table 3 Accent 6" w:uiPriority="48"/>
-    <w:lsdException w:name="List Table 4 Accent 6" w:uiPriority="49"/>
-    <w:lsdException w:name="List Table 5 Dark Accent 6" w:uiPriority="50"/>
-    <w:lsdException w:name="List Table 6 Colorful Accent 6" w:uiPriority="51"/>
-    <w:lsdException w:name="List Table 7 Colorful Accent 6" w:uiPriority="52"/>
-    <w:lsdException w:name="Mention" w:semiHidden="1" w:unhideWhenUsed="1"/>
-    <w:lsdException w:name="Smart Hyperlink" w:semiHidden="1" w:unhideWhenUsed="1"/>
+  <w:latentStyles w:defLockedState="0" w:defUIPriority="99" w:defSemiHidden="1" w:defUnhideWhenUsed="1" w:defQFormat="0" w:count="267">
+    <w:lsdException w:name="Normal" w:semiHidden="0" w:uiPriority="0" w:unhideWhenUsed="0" w:qFormat="1"/>
+    <w:lsdException w:name="heading 1" w:semiHidden="0" w:uiPriority="9" w:unhideWhenUsed="0" w:qFormat="1"/>
+    <w:lsdException w:name="heading 2" w:uiPriority="9" w:qFormat="1"/>
+    <w:lsdException w:name="heading 3" w:uiPriority="9" w:qFormat="1"/>
+    <w:lsdException w:name="heading 4" w:uiPriority="9" w:qFormat="1"/>
+    <w:lsdException w:name="heading 5" w:uiPriority="9" w:qFormat="1"/>
+    <w:lsdException w:name="heading 6" w:uiPriority="9" w:qFormat="1"/>
+    <w:lsdException w:name="heading 7" w:uiPriority="9" w:qFormat="1"/>
+    <w:lsdException w:name="heading 8" w:uiPriority="9" w:qFormat="1"/>
+    <w:lsdException w:name="heading 9" w:uiPriority="9" w:qFormat="1"/>
+    <w:lsdException w:name="toc 1" w:uiPriority="39"/>
+    <w:lsdException w:name="toc 2" w:uiPriority="39"/>
+    <w:lsdException w:name="toc 3" w:uiPriority="39"/>
+    <w:lsdException w:name="toc 4" w:uiPriority="39"/>
+    <w:lsdException w:name="toc 5" w:uiPriority="39"/>
+    <w:lsdException w:name="toc 6" w:uiPriority="39"/>
+    <w:lsdException w:name="toc 7" w:uiPriority="39"/>
+    <w:lsdException w:name="toc 8" w:uiPriority="39"/>
+    <w:lsdException w:name="toc 9" w:uiPriority="39"/>
+    <w:lsdException w:name="caption" w:uiPriority="35" w:qFormat="1"/>
+    <w:lsdException w:name="Title" w:semiHidden="0" w:uiPriority="10" w:unhideWhenUsed="0"/>
+    <w:lsdException w:name="Default Paragraph Font" w:uiPriority="1"/>
+    <w:lsdException w:name="Subtitle" w:semiHidden="0" w:uiPriority="11" w:unhideWhenUsed="0"/>
+    <w:lsdException w:name="Strong" w:semiHidden="0" w:uiPriority="22" w:unhideWhenUsed="0" w:qFormat="1"/>
+    <w:lsdException w:name="Emphasis" w:semiHidden="0" w:uiPriority="20" w:unhideWhenUsed="0"/>
+    <w:lsdException w:name="Table Grid" w:semiHidden="0" w:uiPriority="59" w:unhideWhenUsed="0"/>
+    <w:lsdException w:name="Placeholder Text" w:unhideWhenUsed="0"/>
+    <w:lsdException w:name="No Spacing" w:semiHidden="0" w:uiPriority="1" w:unhideWhenUsed="0"/>
+    <w:lsdException w:name="Light Shading" w:semiHidden="0" w:uiPriority="60" w:unhideWhenUsed="0"/>
+    <w:lsdException w:name="Light List" w:semiHidden="0" w:uiPriority="61" w:unhideWhenUsed="0"/>
+    <w:lsdException w:name="Light Grid" w:semiHidden="0" w:uiPriority="62" w:unhideWhenUsed="0"/>
+    <w:lsdException w:name="Medium Shading 1" w:semiHidden="0" w:uiPriority="63" w:unhideWhenUsed="0"/>
+    <w:lsdException w:name="Medium Shading 2" w:semiHidden="0" w:uiPriority="64" w:unhideWhenUsed="0"/>
+    <w:lsdException w:name="Medium List 1" w:semiHidden="0" w:uiPriority="65" w:unhideWhenUsed="0"/>
+    <w:lsdException w:name="Medium List 2" w:semiHidden="0" w:uiPriority="66" w:unhideWhenUsed="0"/>
+    <w:lsdException w:name="Medium Grid 1" w:semiHidden="0" w:uiPriority="67" w:unhideWhenUsed="0"/>
+    <w:lsdException w:name="Medium Grid 2" w:semiHidden="0" w:uiPriority="68" w:unhideWhenUsed="0"/>
+    <w:lsdException w:name="Medium Grid 3" w:semiHidden="0" w:uiPriority="69" w:unhideWhenUsed="0"/>
+    <w:lsdException w:name="Dark List" w:semiHidden="0" w:uiPriority="70" w:unhideWhenUsed="0"/>
+    <w:lsdException w:name="Colorful Shading" w:semiHidden="0" w:uiPriority="71" w:unhideWhenUsed="0"/>
+    <w:lsdException w:name="Colorful List" w:semiHidden="0" w:uiPriority="72" w:unhideWhenUsed="0"/>
+    <w:lsdException w:name="Colorful Grid" w:semiHidden="0" w:uiPriority="73" w:unhideWhenUsed="0"/>
+    <w:lsdException w:name="Light Shading Accent 1" w:semiHidden="0" w:uiPriority="60" w:unhideWhenUsed="0"/>
+    <w:lsdException w:name="Light List Accent 1" w:semiHidden="0" w:uiPriority="61" w:unhideWhenUsed="0"/>
+    <w:lsdException w:name="Light Grid Accent 1" w:semiHidden="0" w:uiPriority="62" w:unhideWhenUsed="0"/>
+    <w:lsdException w:name="Medium Shading 1 Accent 1" w:semiHidden="0" w:uiPriority="63" w:unhideWhenUsed="0"/>
+    <w:lsdException w:name="Medium Shading 2 Accent 1" w:semiHidden="0" w:uiPriority="64" w:unhideWhenUsed="0"/>
+    <w:lsdException w:name="Medium List 1 Accent 1" w:semiHidden="0" w:uiPriority="65" w:unhideWhenUsed="0"/>
+    <w:lsdException w:name="Revision" w:unhideWhenUsed="0"/>
+    <w:lsdException w:name="List Paragraph" w:semiHidden="0" w:uiPriority="34" w:unhideWhenUsed="0" w:qFormat="1"/>
+    <w:lsdException w:name="Quote" w:semiHidden="0" w:uiPriority="29" w:unhideWhenUsed="0"/>
+    <w:lsdException w:name="Intense Quote" w:semiHidden="0" w:uiPriority="30" w:unhideWhenUsed="0"/>
+    <w:lsdException w:name="Medium List 2 Accent 1" w:semiHidden="0" w:uiPriority="66" w:unhideWhenUsed="0"/>
+    <w:lsdException w:name="Medium Grid 1 Accent 1" w:semiHidden="0" w:uiPriority="67" w:unhideWhenUsed="0"/>
+    <w:lsdException w:name="Medium Grid 2 Accent 1" w:semiHidden="0" w:uiPriority="68" w:unhideWhenUsed="0"/>
+    <w:lsdException w:name="Medium Grid 3 Accent 1" w:semiHidden="0" w:uiPriority="69" w:unhideWhenUsed="0"/>
+    <w:lsdException w:name="Dark List Accent 1" w:semiHidden="0" w:uiPriority="70" w:unhideWhenUsed="0"/>
+    <w:lsdException w:name="Colorful Shading Accent 1" w:semiHidden="0" w:uiPriority="71" w:unhideWhenUsed="0"/>
+    <w:lsdException w:name="Colorful List Accent 1" w:semiHidden="0" w:uiPriority="72" w:unhideWhenUsed="0"/>
+    <w:lsdException w:name="Colorful Grid Accent 1" w:semiHidden="0" w:uiPriority="73" w:unhideWhenUsed="0"/>
+    <w:lsdException w:name="Light Shading Accent 2" w:semiHidden="0" w:uiPriority="60" w:unhideWhenUsed="0"/>
+    <w:lsdException w:name="Light List Accent 2" w:semiHidden="0" w:uiPriority="61" w:unhideWhenUsed="0"/>
+    <w:lsdException w:name="Light Grid Accent 2" w:semiHidden="0" w:uiPriority="62" w:unhideWhenUsed="0"/>
+    <w:lsdException w:name="Medium Shading 1 Accent 2" w:semiHidden="0" w:uiPriority="63" w:unhideWhenUsed="0"/>
+    <w:lsdException w:name="Medium Shading 2 Accent 2" w:semiHidden="0" w:uiPriority="64" w:unhideWhenUsed="0"/>
+    <w:lsdException w:name="Medium List 1 Accent 2" w:semiHidden="0" w:uiPriority="65" w:unhideWhenUsed="0"/>
+    <w:lsdException w:name="Medium List 2 Accent 2" w:semiHidden="0" w:uiPriority="66" w:unhideWhenUsed="0"/>
+    <w:lsdException w:name="Medium Grid 1 Accent 2" w:semiHidden="0" w:uiPriority="67" w:unhideWhenUsed="0"/>
+    <w:lsdException w:name="Medium Grid 2 Accent 2" w:semiHidden="0" w:uiPriority="68" w:unhideWhenUsed="0"/>
+    <w:lsdException w:name="Medium Grid 3 Accent 2" w:semiHidden="0" w:uiPriority="69" w:unhideWhenUsed="0"/>
+    <w:lsdException w:name="Dark List Accent 2" w:semiHidden="0" w:uiPriority="70" w:unhideWhenUsed="0"/>
+    <w:lsdException w:name="Colorful Shading Accent 2" w:semiHidden="0" w:uiPriority="71" w:unhideWhenUsed="0"/>
+    <w:lsdException w:name="Colorful List Accent 2" w:semiHidden="0" w:uiPriority="72" w:unhideWhenUsed="0"/>
+    <w:lsdException w:name="Colorful Grid Accent 2" w:semiHidden="0" w:uiPriority="73" w:unhideWhenUsed="0"/>
+    <w:lsdException w:name="Light Shading Accent 3" w:semiHidden="0" w:uiPriority="60" w:unhideWhenUsed="0"/>
+    <w:lsdException w:name="Light List Accent 3" w:semiHidden="0" w:uiPriority="61" w:unhideWhenUsed="0"/>
+    <w:lsdException w:name="Light Grid Accent 3" w:semiHidden="0" w:uiPriority="62" w:unhideWhenUsed="0"/>
+    <w:lsdException w:name="Medium Shading 1 Accent 3" w:semiHidden="0" w:uiPriority="63" w:unhideWhenUsed="0"/>
+    <w:lsdException w:name="Medium Shading 2 Accent 3" w:semiHidden="0" w:uiPriority="64" w:unhideWhenUsed="0"/>
+    <w:lsdException w:name="Medium List 1 Accent 3" w:semiHidden="0" w:uiPriority="65" w:unhideWhenUsed="0"/>
+    <w:lsdException w:name="Medium List 2 Accent 3" w:semiHidden="0" w:uiPriority="66" w:unhideWhenUsed="0"/>
+    <w:lsdException w:name="Medium Grid 1 Accent 3" w:semiHidden="0" w:uiPriority="67" w:unhideWhenUsed="0"/>
+    <w:lsdException w:name="Medium Grid 2 Accent 3" w:semiHidden="0" w:uiPriority="68" w:unhideWhenUsed="0"/>
+    <w:lsdException w:name="Medium Grid 3 Accent 3" w:semiHidden="0" w:uiPriority="69" w:unhideWhenUsed="0"/>
+    <w:lsdException w:name="Dark List Accent 3" w:semiHidden="0" w:uiPriority="70" w:unhideWhenUsed="0"/>
+    <w:lsdException w:name="Colorful Shading Accent 3" w:semiHidden="0" w:uiPriority="71" w:unhideWhenUsed="0"/>
+    <w:lsdException w:name="Colorful List Accent 3" w:semiHidden="0" w:uiPriority="72" w:unhideWhenUsed="0"/>
+    <w:lsdException w:name="Colorful Grid Accent 3" w:semiHidden="0" w:uiPriority="73" w:unhideWhenUsed="0"/>
+    <w:lsdException w:name="Light Shading Accent 4" w:semiHidden="0" w:uiPriority="60" w:unhideWhenUsed="0"/>
+    <w:lsdException w:name="Light List Accent 4" w:semiHidden="0" w:uiPriority="61" w:unhideWhenUsed="0"/>
+    <w:lsdException w:name="Light Grid Accent 4" w:semiHidden="0" w:uiPriority="62" w:unhideWhenUsed="0"/>
+    <w:lsdException w:name="Medium Shading 1 Accent 4" w:semiHidden="0" w:uiPriority="63" w:unhideWhenUsed="0"/>
+    <w:lsdException w:name="Medium Shading 2 Accent 4" w:semiHidden="0" w:uiPriority="64" w:unhideWhenUsed="0"/>
+    <w:lsdException w:name="Medium List 1 Accent 4" w:semiHidden="0" w:uiPriority="65" w:unhideWhenUsed="0"/>
+    <w:lsdException w:name="Medium List 2 Accent 4" w:semiHidden="0" w:uiPriority="66" w:unhideWhenUsed="0"/>
+    <w:lsdException w:name="Medium Grid 1 Accent 4" w:semiHidden="0" w:uiPriority="67" w:unhideWhenUsed="0"/>
+    <w:lsdException w:name="Medium Grid 2 Accent 4" w:semiHidden="0" w:uiPriority="68" w:unhideWhenUsed="0"/>
+    <w:lsdException w:name="Medium Grid 3 Accent 4" w:semiHidden="0" w:uiPriority="69" w:unhideWhenUsed="0"/>
+    <w:lsdException w:name="Dark List Accent 4" w:semiHidden="0" w:uiPriority="70" w:unhideWhenUsed="0"/>
+    <w:lsdException w:name="Colorful Shading Accent 4" w:semiHidden="0" w:uiPriority="71" w:unhideWhenUsed="0"/>
+    <w:lsdException w:name="Colorful List Accent 4" w:semiHidden="0" w:uiPriority="72" w:unhideWhenUsed="0"/>
+    <w:lsdException w:name="Colorful Grid Accent 4" w:semiHidden="0" w:uiPriority="73" w:unhideWhenUsed="0"/>
+    <w:lsdException w:name="Light Shading Accent 5" w:semiHidden="0" w:uiPriority="60" w:unhideWhenUsed="0"/>
+    <w:lsdException w:name="Light List Accent 5" w:semiHidden="0" w:uiPriority="61" w:unhideWhenUsed="0"/>
+    <w:lsdException w:name="Light Grid Accent 5" w:semiHidden="0" w:uiPriority="62" w:unhideWhenUsed="0"/>
+    <w:lsdException w:name="Medium Shading 1 Accent 5" w:semiHidden="0" w:uiPriority="63" w:unhideWhenUsed="0"/>
+    <w:lsdException w:name="Medium Shading 2 Accent 5" w:semiHidden="0" w:uiPriority="64" w:unhideWhenUsed="0"/>
+    <w:lsdException w:name="Medium List 1 Accent 5" w:semiHidden="0" w:uiPriority="65" w:unhideWhenUsed="0"/>
+    <w:lsdException w:name="Medium List 2 Accent 5" w:semiHidden="0" w:uiPriority="66" w:unhideWhenUsed="0"/>
+    <w:lsdException w:name="Medium Grid 1 Accent 5" w:semiHidden="0" w:uiPriority="67" w:unhideWhenUsed="0"/>
+    <w:lsdException w:name="Medium Grid 2 Accent 5" w:semiHidden="0" w:uiPriority="68" w:unhideWhenUsed="0"/>
+    <w:lsdException w:name="Medium Grid 3 Accent 5" w:semiHidden="0" w:uiPriority="69" w:unhideWhenUsed="0"/>
+    <w:lsdException w:name="Dark List Accent 5" w:semiHidden="0" w:uiPriority="70" w:unhideWhenUsed="0"/>
+    <w:lsdException w:name="Colorful Shading Accent 5" w:semiHidden="0" w:uiPriority="71" w:unhideWhenUsed="0"/>
+    <w:lsdException w:name="Colorful List Accent 5" w:semiHidden="0" w:uiPriority="72" w:unhideWhenUsed="0"/>
+    <w:lsdException w:name="Colorful Grid Accent 5" w:semiHidden="0" w:uiPriority="73" w:unhideWhenUsed="0"/>
+    <w:lsdException w:name="Light Shading Accent 6" w:semiHidden="0" w:uiPriority="60" w:unhideWhenUsed="0"/>
+    <w:lsdException w:name="Light List Accent 6" w:semiHidden="0" w:uiPriority="61" w:unhideWhenUsed="0"/>
+    <w:lsdException w:name="Light Grid Accent 6" w:semiHidden="0" w:uiPriority="62" w:unhideWhenUsed="0"/>
+    <w:lsdException w:name="Medium Shading 1 Accent 6" w:semiHidden="0" w:uiPriority="63" w:unhideWhenUsed="0"/>
+    <w:lsdException w:name="Medium Shading 2 Accent 6" w:semiHidden="0" w:uiPriority="64" w:unhideWhenUsed="0"/>
+    <w:lsdException w:name="Medium List 1 Accent 6" w:semiHidden="0" w:uiPriority="65" w:unhideWhenUsed="0"/>
+    <w:lsdException w:name="Medium List 2 Accent 6" w:semiHidden="0" w:uiPriority="66" w:unhideWhenUsed="0"/>
+    <w:lsdException w:name="Medium Grid 1 Accent 6" w:semiHidden="0" w:uiPriority="67" w:unhideWhenUsed="0"/>
+    <w:lsdException w:name="Medium Grid 2 Accent 6" w:semiHidden="0" w:uiPriority="68" w:unhideWhenUsed="0"/>
+    <w:lsdException w:name="Medium Grid 3 Accent 6" w:semiHidden="0" w:uiPriority="69" w:unhideWhenUsed="0"/>
+    <w:lsdException w:name="Dark List Accent 6" w:semiHidden="0" w:uiPriority="70" w:unhideWhenUsed="0"/>
+    <w:lsdException w:name="Colorful Shading Accent 6" w:semiHidden="0" w:uiPriority="71" w:unhideWhenUsed="0"/>
+    <w:lsdException w:name="Colorful List Accent 6" w:semiHidden="0" w:uiPriority="72" w:unhideWhenUsed="0"/>
+    <w:lsdException w:name="Colorful Grid Accent 6" w:semiHidden="0" w:uiPriority="73" w:unhideWhenUsed="0"/>
+    <w:lsdException w:name="Subtle Emphasis" w:semiHidden="0" w:uiPriority="19" w:unhideWhenUsed="0"/>
+    <w:lsdException w:name="Intense Emphasis" w:semiHidden="0" w:uiPriority="21" w:unhideWhenUsed="0"/>
+    <w:lsdException w:name="Subtle Reference" w:semiHidden="0" w:uiPriority="31" w:unhideWhenUsed="0"/>
+    <w:lsdException w:name="Intense Reference" w:semiHidden="0" w:uiPriority="32" w:unhideWhenUsed="0"/>
+    <w:lsdException w:name="Book Title" w:semiHidden="0" w:uiPriority="33" w:unhideWhenUsed="0"/>
+    <w:lsdException w:name="Bibliography" w:uiPriority="37"/>
+    <w:lsdException w:name="TOC Heading" w:uiPriority="39" w:qFormat="1"/>
   </w:latentStyles>
   <w:style w:type="paragraph" w:default="1" w:styleId="Normal">
     <w:name w:val="Normal"/>
@@ -14474,6 +14274,7 @@
       <w:spacing w:after="0" w:line="240" w:lineRule="auto"/>
     </w:pPr>
     <w:tblPr>
+      <w:tblInd w:w="0" w:type="dxa"/>
       <w:tblBorders>
         <w:top w:val="single" w:sz="4" w:space="0" w:color="auto"/>
         <w:left w:val="single" w:sz="4" w:space="0" w:color="auto"/>
@@ -14482,6 +14283,585 @@
         <w:insideH w:val="single" w:sz="4" w:space="0" w:color="auto"/>
         <w:insideV w:val="single" w:sz="4" w:space="0" w:color="auto"/>
       </w:tblBorders>
+      <w:tblCellMar>
+        <w:top w:w="0" w:type="dxa"/>
+        <w:left w:w="108" w:type="dxa"/>
+        <w:bottom w:w="0" w:type="dxa"/>
+        <w:right w:w="108" w:type="dxa"/>
+      </w:tblCellMar>
+    </w:tblPr>
+  </w:style>
+  <w:style w:type="character" w:customStyle="1" w:styleId="ListParagraphChar">
+    <w:name w:val="List Paragraph Char"/>
+    <w:basedOn w:val="DefaultParagraphFont"/>
+    <w:link w:val="ListParagraph"/>
+    <w:uiPriority w:val="34"/>
+    <w:locked/>
+    <w:rsid w:val="00C42019"/>
+  </w:style>
+</w:styles>
+</file>
+
+<file path=word/stylesWithEffects.xml><?xml version="1.0" encoding="utf-8"?>
+<w:styles xmlns:wpc="http://schemas.microsoft.com/office/word/2010/wordprocessingCanvas" xmlns:mc="http://schemas.openxmlformats.org/markup-compatibility/2006" xmlns:o="urn:schemas-microsoft-com:office:office" xmlns:r="http://schemas.openxmlformats.org/officeDocument/2006/relationships" xmlns:m="http://schemas.openxmlformats.org/officeDocument/2006/math" xmlns:v="urn:schemas-microsoft-com:vml" xmlns:wp14="http://schemas.microsoft.com/office/word/2010/wordprocessingDrawing" xmlns:wp="http://schemas.openxmlformats.org/drawingml/2006/wordprocessingDrawing" xmlns:w10="urn:schemas-microsoft-com:office:word" xmlns:w="http://schemas.openxmlformats.org/wordprocessingml/2006/main" xmlns:w14="http://schemas.microsoft.com/office/word/2010/wordml" xmlns:wpg="http://schemas.microsoft.com/office/word/2010/wordprocessingGroup" xmlns:wpi="http://schemas.microsoft.com/office/word/2010/wordprocessingInk" xmlns:wne="http://schemas.microsoft.com/office/word/2006/wordml" xmlns:wps="http://schemas.microsoft.com/office/word/2010/wordprocessingShape" mc:Ignorable="w14 wp14">
+  <w:docDefaults>
+    <w:rPrDefault>
+      <w:rPr>
+        <w:rFonts w:asciiTheme="minorHAnsi" w:eastAsiaTheme="minorHAnsi" w:hAnsiTheme="minorHAnsi" w:cstheme="minorBidi"/>
+        <w:sz w:val="22"/>
+        <w:szCs w:val="22"/>
+        <w:lang w:val="en-US" w:eastAsia="en-US" w:bidi="ar-SA"/>
+      </w:rPr>
+    </w:rPrDefault>
+    <w:pPrDefault>
+      <w:pPr>
+        <w:spacing w:after="200" w:line="276" w:lineRule="auto"/>
+      </w:pPr>
+    </w:pPrDefault>
+  </w:docDefaults>
+  <w:latentStyles w:defLockedState="0" w:defUIPriority="99" w:defSemiHidden="1" w:defUnhideWhenUsed="1" w:defQFormat="0" w:count="267">
+    <w:lsdException w:name="Normal" w:semiHidden="0" w:uiPriority="0" w:unhideWhenUsed="0" w:qFormat="1"/>
+    <w:lsdException w:name="heading 1" w:semiHidden="0" w:uiPriority="9" w:unhideWhenUsed="0" w:qFormat="1"/>
+    <w:lsdException w:name="heading 2" w:uiPriority="9" w:qFormat="1"/>
+    <w:lsdException w:name="heading 3" w:uiPriority="9" w:qFormat="1"/>
+    <w:lsdException w:name="heading 4" w:uiPriority="9" w:qFormat="1"/>
+    <w:lsdException w:name="heading 5" w:uiPriority="9" w:qFormat="1"/>
+    <w:lsdException w:name="heading 6" w:uiPriority="9" w:qFormat="1"/>
+    <w:lsdException w:name="heading 7" w:uiPriority="9" w:qFormat="1"/>
+    <w:lsdException w:name="heading 8" w:uiPriority="9" w:qFormat="1"/>
+    <w:lsdException w:name="heading 9" w:uiPriority="9" w:qFormat="1"/>
+    <w:lsdException w:name="toc 1" w:uiPriority="39"/>
+    <w:lsdException w:name="toc 2" w:uiPriority="39"/>
+    <w:lsdException w:name="toc 3" w:uiPriority="39"/>
+    <w:lsdException w:name="toc 4" w:uiPriority="39"/>
+    <w:lsdException w:name="toc 5" w:uiPriority="39"/>
+    <w:lsdException w:name="toc 6" w:uiPriority="39"/>
+    <w:lsdException w:name="toc 7" w:uiPriority="39"/>
+    <w:lsdException w:name="toc 8" w:uiPriority="39"/>
+    <w:lsdException w:name="toc 9" w:uiPriority="39"/>
+    <w:lsdException w:name="caption" w:uiPriority="35" w:qFormat="1"/>
+    <w:lsdException w:name="Title" w:semiHidden="0" w:uiPriority="10" w:unhideWhenUsed="0"/>
+    <w:lsdException w:name="Default Paragraph Font" w:uiPriority="1"/>
+    <w:lsdException w:name="Subtitle" w:semiHidden="0" w:uiPriority="11" w:unhideWhenUsed="0"/>
+    <w:lsdException w:name="Strong" w:semiHidden="0" w:uiPriority="22" w:unhideWhenUsed="0" w:qFormat="1"/>
+    <w:lsdException w:name="Emphasis" w:semiHidden="0" w:uiPriority="20" w:unhideWhenUsed="0"/>
+    <w:lsdException w:name="Table Grid" w:semiHidden="0" w:uiPriority="59" w:unhideWhenUsed="0"/>
+    <w:lsdException w:name="Placeholder Text" w:unhideWhenUsed="0"/>
+    <w:lsdException w:name="No Spacing" w:semiHidden="0" w:uiPriority="1" w:unhideWhenUsed="0"/>
+    <w:lsdException w:name="Light Shading" w:semiHidden="0" w:uiPriority="60" w:unhideWhenUsed="0"/>
+    <w:lsdException w:name="Light List" w:semiHidden="0" w:uiPriority="61" w:unhideWhenUsed="0"/>
+    <w:lsdException w:name="Light Grid" w:semiHidden="0" w:uiPriority="62" w:unhideWhenUsed="0"/>
+    <w:lsdException w:name="Medium Shading 1" w:semiHidden="0" w:uiPriority="63" w:unhideWhenUsed="0"/>
+    <w:lsdException w:name="Medium Shading 2" w:semiHidden="0" w:uiPriority="64" w:unhideWhenUsed="0"/>
+    <w:lsdException w:name="Medium List 1" w:semiHidden="0" w:uiPriority="65" w:unhideWhenUsed="0"/>
+    <w:lsdException w:name="Medium List 2" w:semiHidden="0" w:uiPriority="66" w:unhideWhenUsed="0"/>
+    <w:lsdException w:name="Medium Grid 1" w:semiHidden="0" w:uiPriority="67" w:unhideWhenUsed="0"/>
+    <w:lsdException w:name="Medium Grid 2" w:semiHidden="0" w:uiPriority="68" w:unhideWhenUsed="0"/>
+    <w:lsdException w:name="Medium Grid 3" w:semiHidden="0" w:uiPriority="69" w:unhideWhenUsed="0"/>
+    <w:lsdException w:name="Dark List" w:semiHidden="0" w:uiPriority="70" w:unhideWhenUsed="0"/>
+    <w:lsdException w:name="Colorful Shading" w:semiHidden="0" w:uiPriority="71" w:unhideWhenUsed="0"/>
+    <w:lsdException w:name="Colorful List" w:semiHidden="0" w:uiPriority="72" w:unhideWhenUsed="0"/>
+    <w:lsdException w:name="Colorful Grid" w:semiHidden="0" w:uiPriority="73" w:unhideWhenUsed="0"/>
+    <w:lsdException w:name="Light Shading Accent 1" w:semiHidden="0" w:uiPriority="60" w:unhideWhenUsed="0"/>
+    <w:lsdException w:name="Light List Accent 1" w:semiHidden="0" w:uiPriority="61" w:unhideWhenUsed="0"/>
+    <w:lsdException w:name="Light Grid Accent 1" w:semiHidden="0" w:uiPriority="62" w:unhideWhenUsed="0"/>
+    <w:lsdException w:name="Medium Shading 1 Accent 1" w:semiHidden="0" w:uiPriority="63" w:unhideWhenUsed="0"/>
+    <w:lsdException w:name="Medium Shading 2 Accent 1" w:semiHidden="0" w:uiPriority="64" w:unhideWhenUsed="0"/>
+    <w:lsdException w:name="Medium List 1 Accent 1" w:semiHidden="0" w:uiPriority="65" w:unhideWhenUsed="0"/>
+    <w:lsdException w:name="Revision" w:unhideWhenUsed="0"/>
+    <w:lsdException w:name="List Paragraph" w:semiHidden="0" w:uiPriority="34" w:unhideWhenUsed="0" w:qFormat="1"/>
+    <w:lsdException w:name="Quote" w:semiHidden="0" w:uiPriority="29" w:unhideWhenUsed="0"/>
+    <w:lsdException w:name="Intense Quote" w:semiHidden="0" w:uiPriority="30" w:unhideWhenUsed="0"/>
+    <w:lsdException w:name="Medium List 2 Accent 1" w:semiHidden="0" w:uiPriority="66" w:unhideWhenUsed="0"/>
+    <w:lsdException w:name="Medium Grid 1 Accent 1" w:semiHidden="0" w:uiPriority="67" w:unhideWhenUsed="0"/>
+    <w:lsdException w:name="Medium Grid 2 Accent 1" w:semiHidden="0" w:uiPriority="68" w:unhideWhenUsed="0"/>
+    <w:lsdException w:name="Medium Grid 3 Accent 1" w:semiHidden="0" w:uiPriority="69" w:unhideWhenUsed="0"/>
+    <w:lsdException w:name="Dark List Accent 1" w:semiHidden="0" w:uiPriority="70" w:unhideWhenUsed="0"/>
+    <w:lsdException w:name="Colorful Shading Accent 1" w:semiHidden="0" w:uiPriority="71" w:unhideWhenUsed="0"/>
+    <w:lsdException w:name="Colorful List Accent 1" w:semiHidden="0" w:uiPriority="72" w:unhideWhenUsed="0"/>
+    <w:lsdException w:name="Colorful Grid Accent 1" w:semiHidden="0" w:uiPriority="73" w:unhideWhenUsed="0"/>
+    <w:lsdException w:name="Light Shading Accent 2" w:semiHidden="0" w:uiPriority="60" w:unhideWhenUsed="0"/>
+    <w:lsdException w:name="Light List Accent 2" w:semiHidden="0" w:uiPriority="61" w:unhideWhenUsed="0"/>
+    <w:lsdException w:name="Light Grid Accent 2" w:semiHidden="0" w:uiPriority="62" w:unhideWhenUsed="0"/>
+    <w:lsdException w:name="Medium Shading 1 Accent 2" w:semiHidden="0" w:uiPriority="63" w:unhideWhenUsed="0"/>
+    <w:lsdException w:name="Medium Shading 2 Accent 2" w:semiHidden="0" w:uiPriority="64" w:unhideWhenUsed="0"/>
+    <w:lsdException w:name="Medium List 1 Accent 2" w:semiHidden="0" w:uiPriority="65" w:unhideWhenUsed="0"/>
+    <w:lsdException w:name="Medium List 2 Accent 2" w:semiHidden="0" w:uiPriority="66" w:unhideWhenUsed="0"/>
+    <w:lsdException w:name="Medium Grid 1 Accent 2" w:semiHidden="0" w:uiPriority="67" w:unhideWhenUsed="0"/>
+    <w:lsdException w:name="Medium Grid 2 Accent 2" w:semiHidden="0" w:uiPriority="68" w:unhideWhenUsed="0"/>
+    <w:lsdException w:name="Medium Grid 3 Accent 2" w:semiHidden="0" w:uiPriority="69" w:unhideWhenUsed="0"/>
+    <w:lsdException w:name="Dark List Accent 2" w:semiHidden="0" w:uiPriority="70" w:unhideWhenUsed="0"/>
+    <w:lsdException w:name="Colorful Shading Accent 2" w:semiHidden="0" w:uiPriority="71" w:unhideWhenUsed="0"/>
+    <w:lsdException w:name="Colorful List Accent 2" w:semiHidden="0" w:uiPriority="72" w:unhideWhenUsed="0"/>
+    <w:lsdException w:name="Colorful Grid Accent 2" w:semiHidden="0" w:uiPriority="73" w:unhideWhenUsed="0"/>
+    <w:lsdException w:name="Light Shading Accent 3" w:semiHidden="0" w:uiPriority="60" w:unhideWhenUsed="0"/>
+    <w:lsdException w:name="Light List Accent 3" w:semiHidden="0" w:uiPriority="61" w:unhideWhenUsed="0"/>
+    <w:lsdException w:name="Light Grid Accent 3" w:semiHidden="0" w:uiPriority="62" w:unhideWhenUsed="0"/>
+    <w:lsdException w:name="Medium Shading 1 Accent 3" w:semiHidden="0" w:uiPriority="63" w:unhideWhenUsed="0"/>
+    <w:lsdException w:name="Medium Shading 2 Accent 3" w:semiHidden="0" w:uiPriority="64" w:unhideWhenUsed="0"/>
+    <w:lsdException w:name="Medium List 1 Accent 3" w:semiHidden="0" w:uiPriority="65" w:unhideWhenUsed="0"/>
+    <w:lsdException w:name="Medium List 2 Accent 3" w:semiHidden="0" w:uiPriority="66" w:unhideWhenUsed="0"/>
+    <w:lsdException w:name="Medium Grid 1 Accent 3" w:semiHidden="0" w:uiPriority="67" w:unhideWhenUsed="0"/>
+    <w:lsdException w:name="Medium Grid 2 Accent 3" w:semiHidden="0" w:uiPriority="68" w:unhideWhenUsed="0"/>
+    <w:lsdException w:name="Medium Grid 3 Accent 3" w:semiHidden="0" w:uiPriority="69" w:unhideWhenUsed="0"/>
+    <w:lsdException w:name="Dark List Accent 3" w:semiHidden="0" w:uiPriority="70" w:unhideWhenUsed="0"/>
+    <w:lsdException w:name="Colorful Shading Accent 3" w:semiHidden="0" w:uiPriority="71" w:unhideWhenUsed="0"/>
+    <w:lsdException w:name="Colorful List Accent 3" w:semiHidden="0" w:uiPriority="72" w:unhideWhenUsed="0"/>
+    <w:lsdException w:name="Colorful Grid Accent 3" w:semiHidden="0" w:uiPriority="73" w:unhideWhenUsed="0"/>
+    <w:lsdException w:name="Light Shading Accent 4" w:semiHidden="0" w:uiPriority="60" w:unhideWhenUsed="0"/>
+    <w:lsdException w:name="Light List Accent 4" w:semiHidden="0" w:uiPriority="61" w:unhideWhenUsed="0"/>
+    <w:lsdException w:name="Light Grid Accent 4" w:semiHidden="0" w:uiPriority="62" w:unhideWhenUsed="0"/>
+    <w:lsdException w:name="Medium Shading 1 Accent 4" w:semiHidden="0" w:uiPriority="63" w:unhideWhenUsed="0"/>
+    <w:lsdException w:name="Medium Shading 2 Accent 4" w:semiHidden="0" w:uiPriority="64" w:unhideWhenUsed="0"/>
+    <w:lsdException w:name="Medium List 1 Accent 4" w:semiHidden="0" w:uiPriority="65" w:unhideWhenUsed="0"/>
+    <w:lsdException w:name="Medium List 2 Accent 4" w:semiHidden="0" w:uiPriority="66" w:unhideWhenUsed="0"/>
+    <w:lsdException w:name="Medium Grid 1 Accent 4" w:semiHidden="0" w:uiPriority="67" w:unhideWhenUsed="0"/>
+    <w:lsdException w:name="Medium Grid 2 Accent 4" w:semiHidden="0" w:uiPriority="68" w:unhideWhenUsed="0"/>
+    <w:lsdException w:name="Medium Grid 3 Accent 4" w:semiHidden="0" w:uiPriority="69" w:unhideWhenUsed="0"/>
+    <w:lsdException w:name="Dark List Accent 4" w:semiHidden="0" w:uiPriority="70" w:unhideWhenUsed="0"/>
+    <w:lsdException w:name="Colorful Shading Accent 4" w:semiHidden="0" w:uiPriority="71" w:unhideWhenUsed="0"/>
+    <w:lsdException w:name="Colorful List Accent 4" w:semiHidden="0" w:uiPriority="72" w:unhideWhenUsed="0"/>
+    <w:lsdException w:name="Colorful Grid Accent 4" w:semiHidden="0" w:uiPriority="73" w:unhideWhenUsed="0"/>
+    <w:lsdException w:name="Light Shading Accent 5" w:semiHidden="0" w:uiPriority="60" w:unhideWhenUsed="0"/>
+    <w:lsdException w:name="Light List Accent 5" w:semiHidden="0" w:uiPriority="61" w:unhideWhenUsed="0"/>
+    <w:lsdException w:name="Light Grid Accent 5" w:semiHidden="0" w:uiPriority="62" w:unhideWhenUsed="0"/>
+    <w:lsdException w:name="Medium Shading 1 Accent 5" w:semiHidden="0" w:uiPriority="63" w:unhideWhenUsed="0"/>
+    <w:lsdException w:name="Medium Shading 2 Accent 5" w:semiHidden="0" w:uiPriority="64" w:unhideWhenUsed="0"/>
+    <w:lsdException w:name="Medium List 1 Accent 5" w:semiHidden="0" w:uiPriority="65" w:unhideWhenUsed="0"/>
+    <w:lsdException w:name="Medium List 2 Accent 5" w:semiHidden="0" w:uiPriority="66" w:unhideWhenUsed="0"/>
+    <w:lsdException w:name="Medium Grid 1 Accent 5" w:semiHidden="0" w:uiPriority="67" w:unhideWhenUsed="0"/>
+    <w:lsdException w:name="Medium Grid 2 Accent 5" w:semiHidden="0" w:uiPriority="68" w:unhideWhenUsed="0"/>
+    <w:lsdException w:name="Medium Grid 3 Accent 5" w:semiHidden="0" w:uiPriority="69" w:unhideWhenUsed="0"/>
+    <w:lsdException w:name="Dark List Accent 5" w:semiHidden="0" w:uiPriority="70" w:unhideWhenUsed="0"/>
+    <w:lsdException w:name="Colorful Shading Accent 5" w:semiHidden="0" w:uiPriority="71" w:unhideWhenUsed="0"/>
+    <w:lsdException w:name="Colorful List Accent 5" w:semiHidden="0" w:uiPriority="72" w:unhideWhenUsed="0"/>
+    <w:lsdException w:name="Colorful Grid Accent 5" w:semiHidden="0" w:uiPriority="73" w:unhideWhenUsed="0"/>
+    <w:lsdException w:name="Light Shading Accent 6" w:semiHidden="0" w:uiPriority="60" w:unhideWhenUsed="0"/>
+    <w:lsdException w:name="Light List Accent 6" w:semiHidden="0" w:uiPriority="61" w:unhideWhenUsed="0"/>
+    <w:lsdException w:name="Light Grid Accent 6" w:semiHidden="0" w:uiPriority="62" w:unhideWhenUsed="0"/>
+    <w:lsdException w:name="Medium Shading 1 Accent 6" w:semiHidden="0" w:uiPriority="63" w:unhideWhenUsed="0"/>
+    <w:lsdException w:name="Medium Shading 2 Accent 6" w:semiHidden="0" w:uiPriority="64" w:unhideWhenUsed="0"/>
+    <w:lsdException w:name="Medium List 1 Accent 6" w:semiHidden="0" w:uiPriority="65" w:unhideWhenUsed="0"/>
+    <w:lsdException w:name="Medium List 2 Accent 6" w:semiHidden="0" w:uiPriority="66" w:unhideWhenUsed="0"/>
+    <w:lsdException w:name="Medium Grid 1 Accent 6" w:semiHidden="0" w:uiPriority="67" w:unhideWhenUsed="0"/>
+    <w:lsdException w:name="Medium Grid 2 Accent 6" w:semiHidden="0" w:uiPriority="68" w:unhideWhenUsed="0"/>
+    <w:lsdException w:name="Medium Grid 3 Accent 6" w:semiHidden="0" w:uiPriority="69" w:unhideWhenUsed="0"/>
+    <w:lsdException w:name="Dark List Accent 6" w:semiHidden="0" w:uiPriority="70" w:unhideWhenUsed="0"/>
+    <w:lsdException w:name="Colorful Shading Accent 6" w:semiHidden="0" w:uiPriority="71" w:unhideWhenUsed="0"/>
+    <w:lsdException w:name="Colorful List Accent 6" w:semiHidden="0" w:uiPriority="72" w:unhideWhenUsed="0"/>
+    <w:lsdException w:name="Colorful Grid Accent 6" w:semiHidden="0" w:uiPriority="73" w:unhideWhenUsed="0"/>
+    <w:lsdException w:name="Subtle Emphasis" w:semiHidden="0" w:uiPriority="19" w:unhideWhenUsed="0"/>
+    <w:lsdException w:name="Intense Emphasis" w:semiHidden="0" w:uiPriority="21" w:unhideWhenUsed="0"/>
+    <w:lsdException w:name="Subtle Reference" w:semiHidden="0" w:uiPriority="31" w:unhideWhenUsed="0"/>
+    <w:lsdException w:name="Intense Reference" w:semiHidden="0" w:uiPriority="32" w:unhideWhenUsed="0"/>
+    <w:lsdException w:name="Book Title" w:semiHidden="0" w:uiPriority="33" w:unhideWhenUsed="0"/>
+    <w:lsdException w:name="Bibliography" w:uiPriority="37"/>
+    <w:lsdException w:name="TOC Heading" w:uiPriority="39" w:qFormat="1"/>
+  </w:latentStyles>
+  <w:style w:type="paragraph" w:default="1" w:styleId="Normal">
+    <w:name w:val="Normal"/>
+    <w:qFormat/>
+    <w:rsid w:val="008063E1"/>
+    <w:pPr>
+      <w:spacing w:before="80" w:after="120"/>
+    </w:pPr>
+  </w:style>
+  <w:style w:type="paragraph" w:styleId="Heading1">
+    <w:name w:val="heading 1"/>
+    <w:basedOn w:val="Normal"/>
+    <w:next w:val="Normal"/>
+    <w:link w:val="Heading1Char"/>
+    <w:uiPriority w:val="9"/>
+    <w:qFormat/>
+    <w:rsid w:val="009254B7"/>
+    <w:pPr>
+      <w:keepNext/>
+      <w:keepLines/>
+      <w:spacing w:before="200" w:after="40"/>
+      <w:outlineLvl w:val="0"/>
+    </w:pPr>
+    <w:rPr>
+      <w:rFonts w:eastAsiaTheme="majorEastAsia" w:cstheme="majorBidi"/>
+      <w:b/>
+      <w:color w:val="642D08"/>
+      <w:sz w:val="40"/>
+      <w:szCs w:val="32"/>
+    </w:rPr>
+  </w:style>
+  <w:style w:type="paragraph" w:styleId="Heading2">
+    <w:name w:val="heading 2"/>
+    <w:basedOn w:val="Normal"/>
+    <w:next w:val="Normal"/>
+    <w:link w:val="Heading2Char"/>
+    <w:uiPriority w:val="9"/>
+    <w:qFormat/>
+    <w:rsid w:val="0079305D"/>
+    <w:pPr>
+      <w:keepNext/>
+      <w:keepLines/>
+      <w:numPr>
+        <w:numId w:val="11"/>
+      </w:numPr>
+      <w:spacing w:before="200" w:after="40"/>
+      <w:outlineLvl w:val="1"/>
+    </w:pPr>
+    <w:rPr>
+      <w:rFonts w:eastAsiaTheme="majorEastAsia" w:cstheme="majorBidi"/>
+      <w:b/>
+      <w:color w:val="7C380A"/>
+      <w:sz w:val="36"/>
+      <w:szCs w:val="36"/>
+      <w:lang w:val="bg-BG"/>
+    </w:rPr>
+  </w:style>
+  <w:style w:type="paragraph" w:styleId="Heading3">
+    <w:name w:val="heading 3"/>
+    <w:basedOn w:val="Normal"/>
+    <w:next w:val="Normal"/>
+    <w:link w:val="Heading3Char"/>
+    <w:uiPriority w:val="9"/>
+    <w:unhideWhenUsed/>
+    <w:qFormat/>
+    <w:rsid w:val="008C5930"/>
+    <w:pPr>
+      <w:keepNext/>
+      <w:keepLines/>
+      <w:spacing w:before="120" w:after="40"/>
+      <w:outlineLvl w:val="2"/>
+    </w:pPr>
+    <w:rPr>
+      <w:rFonts w:eastAsiaTheme="majorEastAsia" w:cstheme="majorBidi"/>
+      <w:b/>
+      <w:color w:val="8F400B"/>
+      <w:sz w:val="32"/>
+      <w:szCs w:val="32"/>
+    </w:rPr>
+  </w:style>
+  <w:style w:type="paragraph" w:styleId="Heading4">
+    <w:name w:val="heading 4"/>
+    <w:basedOn w:val="Normal"/>
+    <w:next w:val="Normal"/>
+    <w:link w:val="Heading4Char"/>
+    <w:uiPriority w:val="9"/>
+    <w:unhideWhenUsed/>
+    <w:qFormat/>
+    <w:rsid w:val="008C5930"/>
+    <w:pPr>
+      <w:keepNext/>
+      <w:keepLines/>
+      <w:spacing w:before="120" w:after="40"/>
+      <w:outlineLvl w:val="3"/>
+    </w:pPr>
+    <w:rPr>
+      <w:rFonts w:eastAsiaTheme="majorEastAsia" w:cstheme="majorBidi"/>
+      <w:b/>
+      <w:iCs/>
+      <w:color w:val="A34A0D"/>
+      <w:sz w:val="28"/>
+    </w:rPr>
+  </w:style>
+  <w:style w:type="paragraph" w:styleId="Heading5">
+    <w:name w:val="heading 5"/>
+    <w:basedOn w:val="Normal"/>
+    <w:next w:val="Normal"/>
+    <w:link w:val="Heading5Char"/>
+    <w:uiPriority w:val="9"/>
+    <w:semiHidden/>
+    <w:unhideWhenUsed/>
+    <w:qFormat/>
+    <w:rsid w:val="008C5930"/>
+    <w:pPr>
+      <w:keepNext/>
+      <w:keepLines/>
+      <w:spacing w:after="0"/>
+      <w:outlineLvl w:val="4"/>
+    </w:pPr>
+    <w:rPr>
+      <w:rFonts w:eastAsiaTheme="majorEastAsia" w:cstheme="majorBidi"/>
+      <w:b/>
+      <w:color w:val="B2500E"/>
+    </w:rPr>
+  </w:style>
+  <w:style w:type="character" w:default="1" w:styleId="DefaultParagraphFont">
+    <w:name w:val="Default Paragraph Font"/>
+    <w:uiPriority w:val="1"/>
+    <w:semiHidden/>
+    <w:unhideWhenUsed/>
+  </w:style>
+  <w:style w:type="table" w:default="1" w:styleId="TableNormal">
+    <w:name w:val="Normal Table"/>
+    <w:uiPriority w:val="99"/>
+    <w:semiHidden/>
+    <w:unhideWhenUsed/>
+    <w:tblPr>
+      <w:tblInd w:w="0" w:type="dxa"/>
+      <w:tblCellMar>
+        <w:top w:w="0" w:type="dxa"/>
+        <w:left w:w="108" w:type="dxa"/>
+        <w:bottom w:w="0" w:type="dxa"/>
+        <w:right w:w="108" w:type="dxa"/>
+      </w:tblCellMar>
+    </w:tblPr>
+  </w:style>
+  <w:style w:type="numbering" w:default="1" w:styleId="NoList">
+    <w:name w:val="No List"/>
+    <w:uiPriority w:val="99"/>
+    <w:semiHidden/>
+    <w:unhideWhenUsed/>
+  </w:style>
+  <w:style w:type="paragraph" w:styleId="Header">
+    <w:name w:val="header"/>
+    <w:basedOn w:val="Normal"/>
+    <w:link w:val="HeaderChar"/>
+    <w:uiPriority w:val="99"/>
+    <w:unhideWhenUsed/>
+    <w:rsid w:val="008068A2"/>
+    <w:pPr>
+      <w:tabs>
+        <w:tab w:val="center" w:pos="4680"/>
+        <w:tab w:val="right" w:pos="9360"/>
+      </w:tabs>
+      <w:spacing w:after="0" w:line="240" w:lineRule="auto"/>
+    </w:pPr>
+  </w:style>
+  <w:style w:type="character" w:customStyle="1" w:styleId="HeaderChar">
+    <w:name w:val="Header Char"/>
+    <w:basedOn w:val="DefaultParagraphFont"/>
+    <w:link w:val="Header"/>
+    <w:uiPriority w:val="99"/>
+    <w:rsid w:val="008068A2"/>
+  </w:style>
+  <w:style w:type="paragraph" w:styleId="Footer">
+    <w:name w:val="footer"/>
+    <w:basedOn w:val="Normal"/>
+    <w:link w:val="FooterChar"/>
+    <w:uiPriority w:val="99"/>
+    <w:unhideWhenUsed/>
+    <w:rsid w:val="008068A2"/>
+    <w:pPr>
+      <w:tabs>
+        <w:tab w:val="center" w:pos="4680"/>
+        <w:tab w:val="right" w:pos="9360"/>
+      </w:tabs>
+      <w:spacing w:after="0" w:line="240" w:lineRule="auto"/>
+    </w:pPr>
+  </w:style>
+  <w:style w:type="character" w:customStyle="1" w:styleId="FooterChar">
+    <w:name w:val="Footer Char"/>
+    <w:basedOn w:val="DefaultParagraphFont"/>
+    <w:link w:val="Footer"/>
+    <w:uiPriority w:val="99"/>
+    <w:rsid w:val="008068A2"/>
+  </w:style>
+  <w:style w:type="paragraph" w:styleId="BalloonText">
+    <w:name w:val="Balloon Text"/>
+    <w:basedOn w:val="Normal"/>
+    <w:link w:val="BalloonTextChar"/>
+    <w:uiPriority w:val="99"/>
+    <w:semiHidden/>
+    <w:unhideWhenUsed/>
+    <w:rsid w:val="00564D7B"/>
+    <w:pPr>
+      <w:spacing w:after="0" w:line="240" w:lineRule="auto"/>
+    </w:pPr>
+    <w:rPr>
+      <w:rFonts w:ascii="Tahoma" w:hAnsi="Tahoma" w:cs="Tahoma"/>
+      <w:sz w:val="16"/>
+      <w:szCs w:val="16"/>
+    </w:rPr>
+  </w:style>
+  <w:style w:type="character" w:customStyle="1" w:styleId="BalloonTextChar">
+    <w:name w:val="Balloon Text Char"/>
+    <w:basedOn w:val="DefaultParagraphFont"/>
+    <w:link w:val="BalloonText"/>
+    <w:uiPriority w:val="99"/>
+    <w:semiHidden/>
+    <w:rsid w:val="00564D7B"/>
+    <w:rPr>
+      <w:rFonts w:ascii="Tahoma" w:hAnsi="Tahoma" w:cs="Tahoma"/>
+      <w:sz w:val="16"/>
+      <w:szCs w:val="16"/>
+    </w:rPr>
+  </w:style>
+  <w:style w:type="character" w:styleId="Hyperlink">
+    <w:name w:val="Hyperlink"/>
+    <w:basedOn w:val="DefaultParagraphFont"/>
+    <w:uiPriority w:val="99"/>
+    <w:unhideWhenUsed/>
+    <w:rsid w:val="0079324A"/>
+    <w:rPr>
+      <w:color w:val="0000FF" w:themeColor="hyperlink"/>
+      <w:u w:val="single"/>
+    </w:rPr>
+  </w:style>
+  <w:style w:type="character" w:customStyle="1" w:styleId="Heading1Char">
+    <w:name w:val="Heading 1 Char"/>
+    <w:basedOn w:val="DefaultParagraphFont"/>
+    <w:link w:val="Heading1"/>
+    <w:uiPriority w:val="9"/>
+    <w:rsid w:val="009254B7"/>
+    <w:rPr>
+      <w:rFonts w:eastAsiaTheme="majorEastAsia" w:cstheme="majorBidi"/>
+      <w:b/>
+      <w:color w:val="642D08"/>
+      <w:sz w:val="40"/>
+      <w:szCs w:val="32"/>
+    </w:rPr>
+  </w:style>
+  <w:style w:type="character" w:customStyle="1" w:styleId="Heading2Char">
+    <w:name w:val="Heading 2 Char"/>
+    <w:basedOn w:val="DefaultParagraphFont"/>
+    <w:link w:val="Heading2"/>
+    <w:uiPriority w:val="9"/>
+    <w:rsid w:val="0079305D"/>
+    <w:rPr>
+      <w:rFonts w:eastAsiaTheme="majorEastAsia" w:cstheme="majorBidi"/>
+      <w:b/>
+      <w:color w:val="7C380A"/>
+      <w:sz w:val="36"/>
+      <w:szCs w:val="36"/>
+      <w:lang w:val="bg-BG"/>
+    </w:rPr>
+  </w:style>
+  <w:style w:type="paragraph" w:styleId="NormalWeb">
+    <w:name w:val="Normal (Web)"/>
+    <w:basedOn w:val="Normal"/>
+    <w:uiPriority w:val="99"/>
+    <w:semiHidden/>
+    <w:unhideWhenUsed/>
+    <w:rsid w:val="00524789"/>
+    <w:pPr>
+      <w:spacing w:before="100" w:beforeAutospacing="1" w:after="100" w:afterAutospacing="1" w:line="240" w:lineRule="auto"/>
+    </w:pPr>
+    <w:rPr>
+      <w:rFonts w:ascii="Times New Roman" w:eastAsia="Times New Roman" w:hAnsi="Times New Roman" w:cs="Times New Roman"/>
+      <w:sz w:val="24"/>
+      <w:szCs w:val="24"/>
+    </w:rPr>
+  </w:style>
+  <w:style w:type="character" w:styleId="Strong">
+    <w:name w:val="Strong"/>
+    <w:basedOn w:val="DefaultParagraphFont"/>
+    <w:uiPriority w:val="22"/>
+    <w:qFormat/>
+    <w:rsid w:val="00524789"/>
+    <w:rPr>
+      <w:b/>
+      <w:bCs/>
+    </w:rPr>
+  </w:style>
+  <w:style w:type="character" w:customStyle="1" w:styleId="Heading3Char">
+    <w:name w:val="Heading 3 Char"/>
+    <w:basedOn w:val="DefaultParagraphFont"/>
+    <w:link w:val="Heading3"/>
+    <w:uiPriority w:val="9"/>
+    <w:rsid w:val="008C5930"/>
+    <w:rPr>
+      <w:rFonts w:eastAsiaTheme="majorEastAsia" w:cstheme="majorBidi"/>
+      <w:b/>
+      <w:color w:val="8F400B"/>
+      <w:sz w:val="32"/>
+      <w:szCs w:val="32"/>
+    </w:rPr>
+  </w:style>
+  <w:style w:type="character" w:customStyle="1" w:styleId="Heading4Char">
+    <w:name w:val="Heading 4 Char"/>
+    <w:basedOn w:val="DefaultParagraphFont"/>
+    <w:link w:val="Heading4"/>
+    <w:uiPriority w:val="9"/>
+    <w:rsid w:val="008C5930"/>
+    <w:rPr>
+      <w:rFonts w:eastAsiaTheme="majorEastAsia" w:cstheme="majorBidi"/>
+      <w:b/>
+      <w:iCs/>
+      <w:color w:val="A34A0D"/>
+      <w:sz w:val="28"/>
+    </w:rPr>
+  </w:style>
+  <w:style w:type="paragraph" w:styleId="ListParagraph">
+    <w:name w:val="List Paragraph"/>
+    <w:basedOn w:val="Normal"/>
+    <w:link w:val="ListParagraphChar"/>
+    <w:uiPriority w:val="34"/>
+    <w:qFormat/>
+    <w:rsid w:val="008617B5"/>
+    <w:pPr>
+      <w:ind w:left="720"/>
+      <w:contextualSpacing/>
+    </w:pPr>
+  </w:style>
+  <w:style w:type="character" w:styleId="FollowedHyperlink">
+    <w:name w:val="FollowedHyperlink"/>
+    <w:basedOn w:val="DefaultParagraphFont"/>
+    <w:uiPriority w:val="99"/>
+    <w:semiHidden/>
+    <w:unhideWhenUsed/>
+    <w:rsid w:val="00C0490B"/>
+    <w:rPr>
+      <w:color w:val="800080" w:themeColor="followedHyperlink"/>
+      <w:u w:val="single"/>
+    </w:rPr>
+  </w:style>
+  <w:style w:type="character" w:customStyle="1" w:styleId="Heading5Char">
+    <w:name w:val="Heading 5 Char"/>
+    <w:basedOn w:val="DefaultParagraphFont"/>
+    <w:link w:val="Heading5"/>
+    <w:uiPriority w:val="9"/>
+    <w:semiHidden/>
+    <w:rsid w:val="008C5930"/>
+    <w:rPr>
+      <w:rFonts w:eastAsiaTheme="majorEastAsia" w:cstheme="majorBidi"/>
+      <w:b/>
+      <w:color w:val="B2500E"/>
+    </w:rPr>
+  </w:style>
+  <w:style w:type="paragraph" w:customStyle="1" w:styleId="Code">
+    <w:name w:val="Code"/>
+    <w:basedOn w:val="Normal"/>
+    <w:link w:val="CodeChar"/>
+    <w:qFormat/>
+    <w:rsid w:val="008063E1"/>
+    <w:rPr>
+      <w:rFonts w:ascii="Consolas" w:hAnsi="Consolas"/>
+      <w:b/>
+      <w:noProof/>
+    </w:rPr>
+  </w:style>
+  <w:style w:type="character" w:customStyle="1" w:styleId="CodeChar">
+    <w:name w:val="Code Char"/>
+    <w:basedOn w:val="DefaultParagraphFont"/>
+    <w:link w:val="Code"/>
+    <w:rsid w:val="008063E1"/>
+    <w:rPr>
+      <w:rFonts w:ascii="Consolas" w:hAnsi="Consolas"/>
+      <w:b/>
+      <w:noProof/>
+    </w:rPr>
+  </w:style>
+  <w:style w:type="table" w:styleId="TableGrid">
+    <w:name w:val="Table Grid"/>
+    <w:basedOn w:val="TableNormal"/>
+    <w:uiPriority w:val="59"/>
+    <w:rsid w:val="00CD2B0A"/>
+    <w:pPr>
+      <w:spacing w:after="0" w:line="240" w:lineRule="auto"/>
+    </w:pPr>
+    <w:tblPr>
+      <w:tblInd w:w="0" w:type="dxa"/>
+      <w:tblBorders>
+        <w:top w:val="single" w:sz="4" w:space="0" w:color="auto"/>
+        <w:left w:val="single" w:sz="4" w:space="0" w:color="auto"/>
+        <w:bottom w:val="single" w:sz="4" w:space="0" w:color="auto"/>
+        <w:right w:val="single" w:sz="4" w:space="0" w:color="auto"/>
+        <w:insideH w:val="single" w:sz="4" w:space="0" w:color="auto"/>
+        <w:insideV w:val="single" w:sz="4" w:space="0" w:color="auto"/>
+      </w:tblBorders>
+      <w:tblCellMar>
+        <w:top w:w="0" w:type="dxa"/>
+        <w:left w:w="108" w:type="dxa"/>
+        <w:bottom w:w="0" w:type="dxa"/>
+        <w:right w:w="108" w:type="dxa"/>
+      </w:tblCellMar>
     </w:tblPr>
   </w:style>
   <w:style w:type="character" w:customStyle="1" w:styleId="ListParagraphChar">
@@ -14785,7 +15165,7 @@
 </file>
 
 <file path=customXml/itemProps1.xml><?xml version="1.0" encoding="utf-8"?>
-<ds:datastoreItem xmlns:ds="http://schemas.openxmlformats.org/officeDocument/2006/customXml" ds:itemID="{CCC116B2-ED90-49CC-8E77-92D39A8FCA47}">
+<ds:datastoreItem xmlns:ds="http://schemas.openxmlformats.org/officeDocument/2006/customXml" ds:itemID="{596A0D3E-5675-4BE0-BA49-FFB28060B1F9}">
   <ds:schemaRefs>
     <ds:schemaRef ds:uri="http://schemas.openxmlformats.org/officeDocument/2006/bibliography"/>
   </ds:schemaRefs>

</xml_diff>